<commit_message>
terminada primeira versao do relatorio de nao participacao no sifisc
</commit_message>
<xml_diff>
--- a/burocra/sifisc/Relatório de Acompanhamento_Workshop_.docx
+++ b/burocra/sifisc/Relatório de Acompanhamento_Workshop_.docx
@@ -1612,12 +1612,16 @@
         <w:ind w:left="284" w:right="0" w:hanging="360"/>
         <w:jc w:val="left"/>
         <w:rPr>
-          <w:sz w:val="22"/>
-          <w:szCs w:val="22"/>
-        </w:rPr>
-      </w:pPr>
-      <w:r>
-        <w:rPr>
+          <w:b/>
+          <w:bCs/>
+          <w:sz w:val="22"/>
+          <w:szCs w:val="22"/>
+        </w:rPr>
+      </w:pPr>
+      <w:r>
+        <w:rPr>
+          <w:b/>
+          <w:bCs/>
           <w:sz w:val="22"/>
           <w:szCs w:val="22"/>
         </w:rPr>
@@ -1640,7 +1644,70 @@
           <w:sz w:val="22"/>
           <w:szCs w:val="22"/>
         </w:rPr>
-        <w:t>Considero no passo necessário. Estou em contato constante com o Prof. Osvaldo (orientador) e creio que estejamos com um passo firme, nos comunicando com frequência, com trabalhos de interesse nosso.</w:t>
+        <w:t xml:space="preserve">Considero </w:t>
+      </w:r>
+      <w:r>
+        <w:rPr>
+          <w:sz w:val="22"/>
+          <w:szCs w:val="22"/>
+        </w:rPr>
+        <w:t xml:space="preserve">que estamos </w:t>
+      </w:r>
+      <w:r>
+        <w:rPr>
+          <w:sz w:val="22"/>
+          <w:szCs w:val="22"/>
+        </w:rPr>
+        <w:t xml:space="preserve">no passo necessário </w:t>
+      </w:r>
+      <w:r>
+        <w:rPr>
+          <w:sz w:val="22"/>
+          <w:szCs w:val="22"/>
+        </w:rPr>
+        <w:t>para a conclusão do curso dentro do prazo</w:t>
+      </w:r>
+      <w:r>
+        <w:rPr>
+          <w:sz w:val="22"/>
+          <w:szCs w:val="22"/>
+        </w:rPr>
+        <w:t xml:space="preserve">. Estou em contato constante com o Prof. Osvaldo (orientador) e creio que estejamos </w:t>
+      </w:r>
+      <w:r>
+        <w:rPr>
+          <w:sz w:val="22"/>
+          <w:szCs w:val="22"/>
+        </w:rPr>
+        <w:t>a todo vapor,</w:t>
+      </w:r>
+      <w:r>
+        <w:rPr>
+          <w:sz w:val="22"/>
+          <w:szCs w:val="22"/>
+        </w:rPr>
+        <w:t xml:space="preserve"> nos comunicando com frequência, com trabalhos de interesse </w:t>
+      </w:r>
+      <w:r>
+        <w:rPr>
+          <w:sz w:val="22"/>
+          <w:szCs w:val="22"/>
+        </w:rPr>
+        <w:t>para nós</w:t>
+      </w:r>
+      <w:r>
+        <w:rPr>
+          <w:sz w:val="22"/>
+          <w:szCs w:val="22"/>
+        </w:rPr>
+        <w:t xml:space="preserve">. </w:t>
+      </w:r>
+      <w:r>
+        <w:rPr>
+          <w:sz w:val="22"/>
+          <w:szCs w:val="22"/>
+        </w:rPr>
+        <w:t>Pretendo terminar de escrever o necessário antes do ano de 2015 acabar para depositar a tese o começo de 2016.</w:t>
       </w:r>
     </w:p>
     <w:p>
@@ -1733,6 +1800,24 @@
     <w:p>
       <w:pPr>
         <w:pStyle w:val="TextBody"/>
+        <w:spacing w:lineRule="auto" w:line="360"/>
+        <w:ind w:left="284" w:right="0" w:hanging="284"/>
+        <w:jc w:val="left"/>
+        <w:rPr>
+          <w:sz w:val="22"/>
+          <w:szCs w:val="22"/>
+        </w:rPr>
+      </w:pPr>
+      <w:r>
+        <w:rPr>
+          <w:sz w:val="22"/>
+          <w:szCs w:val="22"/>
+        </w:rPr>
+      </w:r>
+    </w:p>
+    <w:p>
+      <w:pPr>
+        <w:pStyle w:val="TextBody"/>
         <w:numPr>
           <w:ilvl w:val="0"/>
           <w:numId w:val="1"/>
@@ -1747,11 +1832,60 @@
       </w:pPr>
       <w:r>
         <w:rPr>
-          <w:sz w:val="22"/>
-          <w:szCs w:val="22"/>
-        </w:rPr>
-        <w:t xml:space="preserve">Publicou (ou teve aceito ou submetido para publicação) trabalho em revista cientifica com arbitragem diretamente resultante de seu projeto de pós-graduação? </w:t>
-        <w:tab/>
+          <w:b/>
+          <w:bCs/>
+          <w:sz w:val="22"/>
+          <w:szCs w:val="22"/>
+        </w:rPr>
+        <w:t>Publicou (ou teve aceito ou submetido para publicação) trabalho em revista cientifica com</w:t>
+      </w:r>
+      <w:r>
+        <w:rPr>
+          <w:sz w:val="22"/>
+          <w:szCs w:val="22"/>
+        </w:rPr>
+        <w:t xml:space="preserve"> </w:t>
+      </w:r>
+      <w:r>
+        <w:rPr>
+          <w:b/>
+          <w:bCs/>
+          <w:sz w:val="22"/>
+          <w:szCs w:val="22"/>
+        </w:rPr>
+        <w:t>arbitragem diretamente resultante de seu projeto de pós-graduação</w:t>
+      </w:r>
+      <w:r>
+        <w:rPr>
+          <w:sz w:val="22"/>
+          <w:szCs w:val="22"/>
+        </w:rPr>
+        <w:t>?</w:t>
+      </w:r>
+    </w:p>
+    <w:p>
+      <w:pPr>
+        <w:pStyle w:val="TextBody"/>
+        <w:spacing w:lineRule="auto" w:line="360"/>
+        <w:ind w:left="284" w:right="0" w:hanging="360"/>
+        <w:jc w:val="left"/>
+        <w:rPr>
+          <w:sz w:val="22"/>
+          <w:szCs w:val="22"/>
+        </w:rPr>
+      </w:pPr>
+      <w:r>
+        <w:rPr>
+          <w:sz w:val="22"/>
+          <w:szCs w:val="22"/>
+        </w:rPr>
+        <w:t xml:space="preserve">                                            </w:t>
+      </w:r>
+      <w:r>
+        <w:rPr>
+          <w:sz w:val="22"/>
+          <w:szCs w:val="22"/>
+        </w:rPr>
         <w:t xml:space="preserve">( </w:t>
       </w:r>
       <w:r>
@@ -1787,26 +1921,6 @@
           <w:sz w:val="22"/>
           <w:szCs w:val="22"/>
         </w:rPr>
-        <w:tab/>
-        <w:t>Em caso afirmativo, informe dados do artigo (Revista, data de publicação/aceite/submissão, título, autores).</w:t>
-      </w:r>
-    </w:p>
-    <w:p>
-      <w:pPr>
-        <w:pStyle w:val="TextBody"/>
-        <w:spacing w:lineRule="auto" w:line="360"/>
-        <w:ind w:left="284" w:right="0" w:hanging="284"/>
-        <w:jc w:val="left"/>
-        <w:rPr>
-          <w:sz w:val="22"/>
-          <w:szCs w:val="22"/>
-        </w:rPr>
-      </w:pPr>
-      <w:r>
-        <w:rPr>
-          <w:sz w:val="22"/>
-          <w:szCs w:val="22"/>
-        </w:rPr>
         <w:t xml:space="preserve">Artigo com descrição e aprofundamento de um sistema em uso há anos de comprovação de dedicação e de transparência pessoal: </w:t>
       </w:r>
     </w:p>
@@ -1837,6 +1951,28 @@
           <w:szCs w:val="22"/>
         </w:rPr>
         <w:t>The Algorithmic Autoregulation software development methodology. RESI : Revista Eletrônica de Sistemas de Informação, v. 13, p. 1, 2014”</w:t>
+      </w:r>
+    </w:p>
+    <w:p>
+      <w:pPr>
+        <w:pStyle w:val="TextBody"/>
+        <w:tabs>
+          <w:tab w:val="left" w:pos="930" w:leader="none"/>
+        </w:tabs>
+        <w:spacing w:lineRule="auto" w:line="360"/>
+        <w:ind w:left="284" w:right="0" w:hanging="284"/>
+        <w:jc w:val="left"/>
+        <w:rPr>
+          <w:sz w:val="22"/>
+          <w:szCs w:val="22"/>
+        </w:rPr>
+      </w:pPr>
+      <w:r>
+        <w:rPr>
+          <w:sz w:val="22"/>
+          <w:szCs w:val="22"/>
+        </w:rPr>
+        <w:t>Além de um caso prático para o projeto, o sistema é usado diversas vezes para verificação de leis naturais e experimentação com ontologias OWL e dados ligados em RDF dada a simplicidade do sistema implementado e as diferentes implementações e usos que já recebeu.</w:t>
       </w:r>
     </w:p>
     <w:p>
@@ -1913,7 +2049,70 @@
           <w:sz w:val="22"/>
           <w:szCs w:val="22"/>
         </w:rPr>
-        <w:t>que o orientador Prof. Osvaldo entendeu pronto para enviar ao PRE. Eu quis revisar e reorganizei substancialmente o texto e as mídias.</w:t>
+        <w:t>O</w:t>
+      </w:r>
+      <w:r>
+        <w:rPr>
+          <w:sz w:val="22"/>
+          <w:szCs w:val="22"/>
+        </w:rPr>
+        <w:t xml:space="preserve"> Prof. Osvaldo, </w:t>
+      </w:r>
+      <w:r>
+        <w:rPr>
+          <w:sz w:val="22"/>
+          <w:szCs w:val="22"/>
+        </w:rPr>
+        <w:t>orientador,</w:t>
+      </w:r>
+      <w:r>
+        <w:rPr>
+          <w:sz w:val="22"/>
+          <w:szCs w:val="22"/>
+        </w:rPr>
+        <w:t xml:space="preserve"> entendeu pronto </w:t>
+      </w:r>
+      <w:r>
+        <w:rPr>
+          <w:sz w:val="22"/>
+          <w:szCs w:val="22"/>
+        </w:rPr>
+        <w:t xml:space="preserve">ao NJP e, ao recusar, </w:t>
+      </w:r>
+      <w:r>
+        <w:rPr>
+          <w:sz w:val="22"/>
+          <w:szCs w:val="22"/>
+        </w:rPr>
+        <w:t xml:space="preserve">para enviar ao PRE. </w:t>
+      </w:r>
+      <w:r>
+        <w:rPr>
+          <w:sz w:val="22"/>
+          <w:szCs w:val="22"/>
+        </w:rPr>
+        <w:t xml:space="preserve">Escolhi </w:t>
+      </w:r>
+      <w:r>
+        <w:rPr>
+          <w:sz w:val="22"/>
+          <w:szCs w:val="22"/>
+        </w:rPr>
+        <w:t xml:space="preserve">revisar e reorganizei substancialmente o texto e as mídias </w:t>
+      </w:r>
+      <w:r>
+        <w:rPr>
+          <w:sz w:val="22"/>
+          <w:szCs w:val="22"/>
+        </w:rPr>
+        <w:t>e devemos enviá-lo após uma repassada pelos outros autores que pediram (no momento: Profs. Osvaldo e Ricardo)</w:t>
+      </w:r>
+      <w:r>
+        <w:rPr>
+          <w:sz w:val="22"/>
+          <w:szCs w:val="22"/>
+        </w:rPr>
+        <w:t>.</w:t>
       </w:r>
     </w:p>
     <w:p>
@@ -1935,7 +2134,63 @@
           <w:sz w:val="22"/>
           <w:szCs w:val="22"/>
         </w:rPr>
-        <w:t>Diversos artigos estão no arXiv, em repositórios git, alguns estão professores em revisão embora alguns dos autores considerem o trabalho pronto há tempos. Ao que entendi, o Prof. Osvaldo quer submeter ao menos 3 artigos. Este, por exemplo, ele revisou há dias e parece ser seu principal interesse no momento (dentro desta pesquisa), com sinais nítidos de que está trabalhando nestas ideias para publicação:</w:t>
+        <w:t>Diversos artigos estão no arXiv, em repositórios git, alguns estão professores em revisão embora alguns dos autores considerem o</w:t>
+      </w:r>
+      <w:r>
+        <w:rPr>
+          <w:sz w:val="22"/>
+          <w:szCs w:val="22"/>
+        </w:rPr>
+        <w:t>s</w:t>
+      </w:r>
+      <w:r>
+        <w:rPr>
+          <w:sz w:val="22"/>
+          <w:szCs w:val="22"/>
+        </w:rPr>
+        <w:t xml:space="preserve"> trabalho pronto</w:t>
+      </w:r>
+      <w:r>
+        <w:rPr>
+          <w:sz w:val="22"/>
+          <w:szCs w:val="22"/>
+        </w:rPr>
+        <w:t>s</w:t>
+      </w:r>
+      <w:r>
+        <w:rPr>
+          <w:sz w:val="22"/>
+          <w:szCs w:val="22"/>
+        </w:rPr>
+        <w:t xml:space="preserve"> há tempos. Ao que entendi, o Prof. Osvaldo quer submeter ao menos 3 artigos </w:t>
+      </w:r>
+      <w:r>
+        <w:rPr>
+          <w:sz w:val="22"/>
+          <w:szCs w:val="22"/>
+        </w:rPr>
+        <w:t>para revistas com arbritagem</w:t>
+      </w:r>
+      <w:r>
+        <w:rPr>
+          <w:sz w:val="22"/>
+          <w:szCs w:val="22"/>
+        </w:rPr>
+        <w:t>. Este, por exemplo, ele revisou há dias e parece ser seu principal interesse no momento (dentro desta pesquisa), com sinais nítidos de que está trabalhando nestas ideias para publicação “</w:t>
+      </w:r>
+      <w:r>
+        <w:rPr>
+          <w:sz w:val="22"/>
+          <w:szCs w:val="22"/>
+        </w:rPr>
+        <w:t>A simple model that explains why inequality is ubiquitous</w:t>
+      </w:r>
+      <w:r>
+        <w:rPr>
+          <w:sz w:val="22"/>
+          <w:szCs w:val="22"/>
+        </w:rPr>
+        <w:t>”:</w:t>
       </w:r>
     </w:p>
     <w:p>
@@ -1957,14 +2212,7 @@
           <w:sz w:val="22"/>
           <w:szCs w:val="22"/>
         </w:rPr>
-        <w:t>“</w:t>
-      </w:r>
-      <w:r>
-        <w:rPr>
-          <w:sz w:val="22"/>
-          <w:szCs w:val="22"/>
-        </w:rPr>
-        <w:t>Ubiquitous Inequality”</w:t>
+        <w:t>https://github.com/ttm/ubiquitousInequality/raw/master/essay.pdf</w:t>
       </w:r>
     </w:p>
     <w:p>
@@ -1974,19 +2222,68 @@
           <w:tab w:val="left" w:pos="930" w:leader="none"/>
         </w:tabs>
         <w:spacing w:lineRule="auto" w:line="360"/>
-        <w:ind w:left="0" w:right="0" w:hanging="0"/>
-        <w:jc w:val="left"/>
-        <w:rPr>
-          <w:sz w:val="22"/>
-          <w:szCs w:val="22"/>
-        </w:rPr>
-      </w:pPr>
-      <w:r>
-        <w:rPr>
-          <w:sz w:val="22"/>
-          <w:szCs w:val="22"/>
-        </w:rPr>
-        <w:t>&lt;LINK&gt;</w:t>
+        <w:ind w:left="284" w:right="0" w:hanging="284"/>
+        <w:jc w:val="left"/>
+        <w:rPr>
+          <w:sz w:val="22"/>
+          <w:szCs w:val="22"/>
+        </w:rPr>
+      </w:pPr>
+      <w:r>
+        <w:rPr>
+          <w:sz w:val="22"/>
+          <w:szCs w:val="22"/>
+        </w:rPr>
+        <w:t xml:space="preserve">Não descarto os </w:t>
+      </w:r>
+      <w:r>
+        <w:rPr>
+          <w:sz w:val="22"/>
+          <w:szCs w:val="22"/>
+        </w:rPr>
+        <w:t xml:space="preserve">cinco </w:t>
+      </w:r>
+      <w:r>
+        <w:rPr>
+          <w:sz w:val="22"/>
+          <w:szCs w:val="22"/>
+        </w:rPr>
+        <w:t xml:space="preserve">produtos PNUD </w:t>
+      </w:r>
+      <w:r>
+        <w:rPr>
+          <w:sz w:val="22"/>
+          <w:szCs w:val="22"/>
+        </w:rPr>
+        <w:t xml:space="preserve">publicados com arbitragem e </w:t>
+      </w:r>
+      <w:r>
+        <w:rPr>
+          <w:sz w:val="22"/>
+          <w:szCs w:val="22"/>
+        </w:rPr>
+        <w:t>revisados através de críticas d</w:t>
+      </w:r>
+      <w:r>
+        <w:rPr>
+          <w:sz w:val="22"/>
+          <w:szCs w:val="22"/>
+        </w:rPr>
+        <w:t>e membros do</w:t>
+      </w:r>
+      <w:r>
+        <w:rPr>
+          <w:sz w:val="22"/>
+          <w:szCs w:val="22"/>
+        </w:rPr>
+        <w:t xml:space="preserve"> PNUD e SGPR para publicação, com acréscimos, melhoras e usos posteriores reais. </w:t>
+      </w:r>
+      <w:r>
+        <w:rPr>
+          <w:sz w:val="22"/>
+          <w:szCs w:val="22"/>
+        </w:rPr>
+        <w:t>Destaco os três últimos:</w:t>
       </w:r>
     </w:p>
     <w:p>
@@ -2008,7 +2305,171 @@
           <w:sz w:val="22"/>
           <w:szCs w:val="22"/>
         </w:rPr>
-        <w:t>Não descarto os produtos PNUD revisados através de críticas do PNUD e SGPR para publicação, com acréscimos, melhoras e usos posteriores reais.</w:t>
+        <w:t>“</w:t>
+      </w:r>
+      <w:r>
+        <w:rPr>
+          <w:sz w:val="22"/>
+          <w:szCs w:val="22"/>
+        </w:rPr>
+        <w:t>Ferramentas assistidas de categorização de conteúdo: Com Processamento de Linguagem Natural e de Redes Complexas, adaptadas para o ambiente do portal de participação.”:</w:t>
+      </w:r>
+    </w:p>
+    <w:p>
+      <w:pPr>
+        <w:pStyle w:val="TextBody"/>
+        <w:tabs>
+          <w:tab w:val="left" w:pos="930" w:leader="none"/>
+        </w:tabs>
+        <w:spacing w:lineRule="auto" w:line="360"/>
+        <w:ind w:left="284" w:right="0" w:hanging="284"/>
+        <w:jc w:val="left"/>
+        <w:rPr>
+          <w:rStyle w:val="InternetLink"/>
+          <w:sz w:val="22"/>
+          <w:szCs w:val="22"/>
+        </w:rPr>
+      </w:pPr>
+      <w:hyperlink r:id="rId7">
+        <w:r>
+          <w:rPr>
+            <w:rStyle w:val="InternetLink"/>
+            <w:sz w:val="22"/>
+            <w:szCs w:val="22"/>
+          </w:rPr>
+          <w:t>https://github.com/ttm/pnud3/raw/master/latex/produto.pdf</w:t>
+        </w:r>
+      </w:hyperlink>
+    </w:p>
+    <w:p>
+      <w:pPr>
+        <w:pStyle w:val="TextBody"/>
+        <w:tabs>
+          <w:tab w:val="left" w:pos="930" w:leader="none"/>
+        </w:tabs>
+        <w:spacing w:lineRule="auto" w:line="360"/>
+        <w:ind w:left="284" w:right="0" w:hanging="284"/>
+        <w:jc w:val="left"/>
+        <w:rPr>
+          <w:sz w:val="22"/>
+          <w:szCs w:val="22"/>
+        </w:rPr>
+      </w:pPr>
+      <w:r>
+        <w:rPr>
+          <w:sz w:val="22"/>
+          <w:szCs w:val="22"/>
+        </w:rPr>
+        <w:t>“</w:t>
+      </w:r>
+      <w:r>
+        <w:rPr>
+          <w:sz w:val="22"/>
+          <w:szCs w:val="22"/>
+        </w:rPr>
+        <w:t>Proposta de adaptações e incrementos para a interface do portal federal de participação social e suas ferramentas”:</w:t>
+      </w:r>
+    </w:p>
+    <w:p>
+      <w:pPr>
+        <w:pStyle w:val="TextBody"/>
+        <w:tabs>
+          <w:tab w:val="left" w:pos="930" w:leader="none"/>
+        </w:tabs>
+        <w:spacing w:lineRule="auto" w:line="360"/>
+        <w:ind w:left="284" w:right="0" w:hanging="284"/>
+        <w:jc w:val="left"/>
+        <w:rPr>
+          <w:rStyle w:val="InternetLink"/>
+          <w:sz w:val="22"/>
+          <w:szCs w:val="22"/>
+        </w:rPr>
+      </w:pPr>
+      <w:hyperlink r:id="rId8">
+        <w:r>
+          <w:rPr>
+            <w:rStyle w:val="InternetLink"/>
+            <w:sz w:val="22"/>
+            <w:szCs w:val="22"/>
+          </w:rPr>
+          <w:t>https://github.com/ttm/pnud4/raw/master/latex/produto.pdf</w:t>
+        </w:r>
+      </w:hyperlink>
+    </w:p>
+    <w:p>
+      <w:pPr>
+        <w:pStyle w:val="TextBody"/>
+        <w:tabs>
+          <w:tab w:val="left" w:pos="930" w:leader="none"/>
+        </w:tabs>
+        <w:spacing w:lineRule="auto" w:line="360"/>
+        <w:ind w:left="284" w:right="0" w:hanging="284"/>
+        <w:jc w:val="left"/>
+        <w:rPr>
+          <w:sz w:val="22"/>
+          <w:szCs w:val="22"/>
+        </w:rPr>
+      </w:pPr>
+      <w:r>
+        <w:rPr>
+          <w:sz w:val="22"/>
+          <w:szCs w:val="22"/>
+        </w:rPr>
+        <w:t>“</w:t>
+      </w:r>
+      <w:r>
+        <w:rPr>
+          <w:sz w:val="22"/>
+          <w:szCs w:val="22"/>
+        </w:rPr>
+        <w:t>Proposta de regras de extração de conteúdos da API do portal e suas ferramentas para alimentação de eventual/hipotética base/nuvem de conhecimento de participação social”:</w:t>
+      </w:r>
+    </w:p>
+    <w:p>
+      <w:pPr>
+        <w:pStyle w:val="TextBody"/>
+        <w:tabs>
+          <w:tab w:val="left" w:pos="930" w:leader="none"/>
+        </w:tabs>
+        <w:spacing w:lineRule="auto" w:line="360"/>
+        <w:ind w:left="284" w:right="0" w:hanging="284"/>
+        <w:jc w:val="left"/>
+        <w:rPr>
+          <w:rStyle w:val="InternetLink"/>
+          <w:sz w:val="22"/>
+          <w:szCs w:val="22"/>
+        </w:rPr>
+      </w:pPr>
+      <w:hyperlink r:id="rId9">
+        <w:r>
+          <w:rPr>
+            <w:rStyle w:val="InternetLink"/>
+            <w:sz w:val="22"/>
+            <w:szCs w:val="22"/>
+          </w:rPr>
+          <w:t>https://github.com/ttm/pnud5/raw/master/latex/produto.pdf</w:t>
+        </w:r>
+      </w:hyperlink>
+    </w:p>
+    <w:p>
+      <w:pPr>
+        <w:pStyle w:val="TextBody"/>
+        <w:tabs>
+          <w:tab w:val="left" w:pos="930" w:leader="none"/>
+        </w:tabs>
+        <w:spacing w:lineRule="auto" w:line="360"/>
+        <w:ind w:left="284" w:right="0" w:hanging="284"/>
+        <w:jc w:val="left"/>
+        <w:rPr>
+          <w:sz w:val="22"/>
+          <w:szCs w:val="22"/>
+        </w:rPr>
+      </w:pPr>
+      <w:r>
+        <w:rPr>
+          <w:sz w:val="22"/>
+          <w:szCs w:val="22"/>
+        </w:rPr>
       </w:r>
     </w:p>
     <w:p>
@@ -2043,12 +2504,16 @@
         <w:ind w:left="284" w:right="0" w:hanging="360"/>
         <w:jc w:val="left"/>
         <w:rPr>
-          <w:sz w:val="22"/>
-          <w:szCs w:val="22"/>
-        </w:rPr>
-      </w:pPr>
-      <w:r>
-        <w:rPr>
+          <w:b/>
+          <w:bCs/>
+          <w:sz w:val="22"/>
+          <w:szCs w:val="22"/>
+        </w:rPr>
+      </w:pPr>
+      <w:r>
+        <w:rPr>
+          <w:b/>
+          <w:bCs/>
           <w:sz w:val="22"/>
           <w:szCs w:val="22"/>
         </w:rPr>
@@ -2071,7 +2536,7 @@
           <w:sz w:val="22"/>
           <w:szCs w:val="22"/>
         </w:rPr>
-        <w:t>Maiores detalhes deste documento podem ser encontrados na monografia de qualificação:</w:t>
+        <w:t>Maiores detalhes podem ser encontrados na monografia de qualificação:</w:t>
       </w:r>
     </w:p>
     <w:p>
@@ -2115,14 +2580,28 @@
           <w:sz w:val="22"/>
           <w:szCs w:val="22"/>
         </w:rPr>
-        <w:t xml:space="preserve">alvez eu esteja um pouco afastado demais agora no final do doutorado para escrever e refazer as implementações computacionais, </w:t>
-      </w:r>
-      <w:r>
-        <w:rPr>
-          <w:sz w:val="22"/>
-          <w:szCs w:val="22"/>
-        </w:rPr>
-        <w:t>tanto que perdi a inscrição no SIFISC</w:t>
+        <w:t xml:space="preserve">alvez eu esteja um pouco afastado </w:t>
+      </w:r>
+      <w:r>
+        <w:rPr>
+          <w:sz w:val="22"/>
+          <w:szCs w:val="22"/>
+        </w:rPr>
+        <w:t xml:space="preserve">das pessoas </w:t>
+      </w:r>
+      <w:r>
+        <w:rPr>
+          <w:sz w:val="22"/>
+          <w:szCs w:val="22"/>
+        </w:rPr>
+        <w:t xml:space="preserve">demais agora no final do doutorado para escrever e refazer as implementações computacionais, </w:t>
+      </w:r>
+      <w:r>
+        <w:rPr>
+          <w:sz w:val="22"/>
+          <w:szCs w:val="22"/>
+        </w:rPr>
+        <w:t>tanto que perdi o SIFISC</w:t>
       </w:r>
       <w:r>
         <w:rPr>
@@ -2196,40 +2675,7 @@
           <w:sz w:val="22"/>
           <w:szCs w:val="22"/>
         </w:rPr>
-      </w:r>
-    </w:p>
-    <w:p>
-      <w:pPr>
-        <w:pStyle w:val="TextBody"/>
-        <w:spacing w:lineRule="auto" w:line="360"/>
-        <w:jc w:val="left"/>
-        <w:rPr>
-          <w:sz w:val="22"/>
-          <w:szCs w:val="22"/>
-        </w:rPr>
-      </w:pPr>
-      <w:r>
-        <w:rPr>
-          <w:sz w:val="22"/>
-          <w:szCs w:val="22"/>
-        </w:rPr>
-      </w:r>
-    </w:p>
-    <w:p>
-      <w:pPr>
-        <w:pStyle w:val="TextBody"/>
-        <w:spacing w:lineRule="auto" w:line="360"/>
-        <w:jc w:val="left"/>
-        <w:rPr>
-          <w:sz w:val="22"/>
-          <w:szCs w:val="22"/>
-        </w:rPr>
-      </w:pPr>
-      <w:r>
-        <w:rPr>
-          <w:sz w:val="22"/>
-          <w:szCs w:val="22"/>
-        </w:rPr>
+        <w:t>Peço desculpas por não participar do SIFISC, não é falta de vontade de interagir com o IFSC, tanto que deixei partituras para a Yvonne, deixei um livro para restaurar na gráfica do IFSC, vi de usar os equipamentos dela para fazer alguns quadros e tenho me comunicado com o Orientador em ritmo por vezes diário. Sempre respondo e auxilio meus colegas quando solicitam. Talvez as condições da sala anterior em que eu estava alocado (com ar condicionado quebrado, entulhada e com instalação elétrica pegando fogo) e a mudança de sala (e prédio) neste ano tenha contribuido um pouco para minha atual pouca interação com o IFSC. Certo é que também encontro vantagens e produtividade por ficar em casa e evitar deslocamento e distrações, ao menos nesta reta final do doutorado.</w:t>
       </w:r>
     </w:p>
     <w:p>
@@ -2255,6 +2701,7 @@
       <w:pPr>
         <w:pStyle w:val="Normal"/>
         <w:spacing w:lineRule="auto" w:line="360"/>
+        <w:jc w:val="both"/>
         <w:rPr>
           <w:rFonts w:cs="Arial" w:ascii="Arial" w:hAnsi="Arial"/>
           <w:sz w:val="22"/>
@@ -2273,6 +2720,43 @@
       <w:pPr>
         <w:pStyle w:val="Normal"/>
         <w:spacing w:lineRule="auto" w:line="360"/>
+        <w:jc w:val="both"/>
+        <w:rPr>
+          <w:rFonts w:cs="Arial" w:ascii="Arial" w:hAnsi="Arial"/>
+          <w:sz w:val="22"/>
+          <w:szCs w:val="22"/>
+        </w:rPr>
+      </w:pPr>
+      <w:r>
+        <w:rPr>
+          <w:rFonts w:cs="Arial" w:ascii="Arial" w:hAnsi="Arial"/>
+          <w:sz w:val="22"/>
+          <w:szCs w:val="22"/>
+        </w:rPr>
+      </w:r>
+    </w:p>
+    <w:p>
+      <w:pPr>
+        <w:pStyle w:val="Normal"/>
+        <w:spacing w:lineRule="auto" w:line="360"/>
+        <w:rPr>
+          <w:rFonts w:cs="Arial" w:ascii="Arial" w:hAnsi="Arial"/>
+          <w:sz w:val="22"/>
+          <w:szCs w:val="22"/>
+        </w:rPr>
+      </w:pPr>
+      <w:r>
+        <w:rPr>
+          <w:rFonts w:cs="Arial" w:ascii="Arial" w:hAnsi="Arial"/>
+          <w:sz w:val="22"/>
+          <w:szCs w:val="22"/>
+        </w:rPr>
+      </w:r>
+    </w:p>
+    <w:p>
+      <w:pPr>
+        <w:pStyle w:val="Normal"/>
+        <w:spacing w:lineRule="auto" w:line="360"/>
         <w:rPr>
           <w:rFonts w:cs="Arial" w:ascii="Arial" w:hAnsi="Arial"/>
           <w:sz w:val="22"/>
@@ -2309,7 +2793,7 @@
           <w:sz w:val="22"/>
           <w:szCs w:val="22"/>
         </w:rPr>
-        <w:t>10</w:t>
+        <w:t>Out</w:t>
       </w:r>
       <w:r>
         <w:rPr>
@@ -2344,6 +2828,76 @@
           <w:sz w:val="22"/>
           <w:szCs w:val="22"/>
         </w:rPr>
+      </w:r>
+    </w:p>
+    <w:p>
+      <w:pPr>
+        <w:pStyle w:val="Normal"/>
+        <w:spacing w:lineRule="auto" w:line="360"/>
+        <w:rPr>
+          <w:rFonts w:cs="Arial" w:ascii="Arial" w:hAnsi="Arial"/>
+          <w:sz w:val="22"/>
+          <w:szCs w:val="22"/>
+        </w:rPr>
+      </w:pPr>
+      <w:r>
+        <w:rPr>
+          <w:rFonts w:cs="Arial" w:ascii="Arial" w:hAnsi="Arial"/>
+          <w:sz w:val="22"/>
+          <w:szCs w:val="22"/>
+        </w:rPr>
+        <w:drawing>
+          <wp:anchor behindDoc="0" distT="0" distB="0" distL="0" distR="0" simplePos="0" locked="0" layoutInCell="1" allowOverlap="1" relativeHeight="6">
+            <wp:simplePos x="0" y="0"/>
+            <wp:positionH relativeFrom="column">
+              <wp:posOffset>414020</wp:posOffset>
+            </wp:positionH>
+            <wp:positionV relativeFrom="paragraph">
+              <wp:posOffset>153035</wp:posOffset>
+            </wp:positionV>
+            <wp:extent cx="1371600" cy="518160"/>
+            <wp:effectExtent l="0" t="0" r="0" b="0"/>
+            <wp:wrapSquare wrapText="largest"/>
+            <wp:docPr id="0" name="Picture" descr=""/>
+            <wp:cNvGraphicFramePr>
+              <a:graphicFrameLocks xmlns:a="http://schemas.openxmlformats.org/drawingml/2006/main" noChangeAspect="1"/>
+            </wp:cNvGraphicFramePr>
+            <a:graphic xmlns:a="http://schemas.openxmlformats.org/drawingml/2006/main">
+              <a:graphicData uri="http://schemas.openxmlformats.org/drawingml/2006/picture">
+                <pic:pic xmlns:pic="http://schemas.openxmlformats.org/drawingml/2006/picture">
+                  <pic:nvPicPr>
+                    <pic:cNvPr id="0" name="Picture" descr=""/>
+                    <pic:cNvPicPr>
+                      <a:picLocks noChangeAspect="1" noChangeArrowheads="1"/>
+                    </pic:cNvPicPr>
+                  </pic:nvPicPr>
+                  <pic:blipFill>
+                    <a:blip r:embed="rId10"/>
+                    <a:stretch>
+                      <a:fillRect/>
+                    </a:stretch>
+                  </pic:blipFill>
+                  <pic:spPr bwMode="auto">
+                    <a:xfrm>
+                      <a:off x="0" y="0"/>
+                      <a:ext cx="1371600" cy="518160"/>
+                    </a:xfrm>
+                    <a:prstGeom prst="rect">
+                      <a:avLst/>
+                    </a:prstGeom>
+                    <a:noFill/>
+                    <a:ln w="9525">
+                      <a:noFill/>
+                      <a:miter lim="800000"/>
+                      <a:headEnd/>
+                      <a:tailEnd/>
+                    </a:ln>
+                  </pic:spPr>
+                </pic:pic>
+              </a:graphicData>
+            </a:graphic>
+          </wp:anchor>
+        </w:drawing>
       </w:r>
     </w:p>
     <w:p>
@@ -2586,37 +3140,36 @@
       <w:pPr>
         <w:pStyle w:val="Normal"/>
         <w:spacing w:lineRule="auto" w:line="360"/>
-        <w:rPr>
-          <w:rFonts w:cs="Arial" w:ascii="Arial" w:hAnsi="Arial"/>
-          <w:sz w:val="22"/>
-          <w:szCs w:val="22"/>
-        </w:rPr>
-      </w:pPr>
-      <w:r>
-        <w:rPr>
-          <w:rFonts w:cs="Arial" w:ascii="Arial" w:hAnsi="Arial"/>
-          <w:sz w:val="22"/>
-          <w:szCs w:val="22"/>
-        </w:rPr>
+        <w:rPr/>
+      </w:pPr>
+      <w:r>
+        <w:rPr/>
       </w:r>
     </w:p>
     <w:p>
       <w:pPr>
         <w:pStyle w:val="Normal"/>
         <w:spacing w:lineRule="auto" w:line="360"/>
-        <w:rPr>
-          <w:rFonts w:cs="Arial" w:ascii="Arial" w:hAnsi="Arial"/>
-          <w:sz w:val="22"/>
-          <w:szCs w:val="22"/>
-        </w:rPr>
-      </w:pPr>
-      <w:r>
-        <w:rPr>
-          <w:rFonts w:cs="Arial" w:ascii="Arial" w:hAnsi="Arial"/>
-          <w:sz w:val="22"/>
-          <w:szCs w:val="22"/>
-        </w:rPr>
-        <w:t>_______________________________________</w:t>
+        <w:rPr/>
+      </w:pPr>
+      <w:r>
+        <w:rPr/>
+      </w:r>
+    </w:p>
+    <w:p>
+      <w:pPr>
+        <w:pStyle w:val="Normal"/>
+        <w:pBdr>
+          <w:top w:val="nil"/>
+          <w:left w:val="nil"/>
+          <w:bottom w:val="single" w:sz="8" w:space="2" w:color="000000"/>
+          <w:right w:val="nil"/>
+        </w:pBdr>
+        <w:spacing w:lineRule="auto" w:line="360"/>
+        <w:rPr/>
+      </w:pPr>
+      <w:r>
+        <w:rPr/>
       </w:r>
     </w:p>
     <w:p>
@@ -2659,8 +3212,8 @@
       </w:r>
     </w:p>
     <w:sectPr>
-      <w:headerReference w:type="default" r:id="rId7"/>
-      <w:footerReference w:type="default" r:id="rId8"/>
+      <w:headerReference w:type="default" r:id="rId11"/>
+      <w:footerReference w:type="default" r:id="rId12"/>
       <w:type w:val="nextPage"/>
       <w:pgSz w:w="11906" w:h="16838"/>
       <w:pgMar w:left="1418" w:right="794" w:header="1418" w:top="1531" w:footer="284" w:bottom="805" w:gutter="0"/>
@@ -2727,7 +3280,7 @@
           <wp:extent cx="6746875" cy="1511300"/>
           <wp:effectExtent l="0" t="0" r="0" b="0"/>
           <wp:wrapSquare wrapText="bothSides"/>
-          <wp:docPr id="0" name="Picture" descr="cabecalho papel timbrado"/>
+          <wp:docPr id="1" name="Picture" descr="cabecalho papel timbrado"/>
           <wp:cNvGraphicFramePr>
             <a:graphicFrameLocks xmlns:a="http://schemas.openxmlformats.org/drawingml/2006/main" noChangeAspect="1"/>
           </wp:cNvGraphicFramePr>
@@ -2735,7 +3288,7 @@
             <a:graphicData uri="http://schemas.openxmlformats.org/drawingml/2006/picture">
               <pic:pic xmlns:pic="http://schemas.openxmlformats.org/drawingml/2006/picture">
                 <pic:nvPicPr>
-                  <pic:cNvPr id="0" name="Picture" descr="cabecalho papel timbrado"/>
+                  <pic:cNvPr id="1" name="Picture" descr="cabecalho papel timbrado"/>
                   <pic:cNvPicPr>
                     <a:picLocks noChangeAspect="1" noChangeArrowheads="1"/>
                   </pic:cNvPicPr>

</xml_diff>

<commit_message>
pequena arrumacao no relatorio
</commit_message>
<xml_diff>
--- a/burocra/sifisc/Relatório de Acompanhamento_Workshop_.docx
+++ b/burocra/sifisc/Relatório de Acompanhamento_Workshop_.docx
@@ -1794,7 +1794,35 @@
           <w:sz w:val="22"/>
           <w:szCs w:val="22"/>
         </w:rPr>
-        <w:t>Em muitas ocasiões apresentei este trabalho. Algumas das principais ocasições foram no último congresso de Sistemas Complexos, junto com Marília Pisani e Deborah Antunes, o fechamento do Congresso Internacional de Teoria Crítica, em Roma, e uma Oficina para apresentar e coletar infomações para as ontologias OWL e dados ligados participativos brasileiros. Todas estas atividades foram feitas a convite, as duas primeiras online. Algumas vezes fui deslocado para interagir por dias, como pela UFPA, UFABC, MAR/RJ e pela SGPR. Tenho priorizado o estudo autodidata, portanto abri para interagir praticamente só com o IFSC e a SGPR. Todas estas apresentações foram orais, com exceção de uma apresentação no SIFISC.</w:t>
+        <w:t xml:space="preserve">Em muitas ocasiões apresentei este trabalho. Algumas das principais ocasições foram no último congresso </w:t>
+      </w:r>
+      <w:r>
+        <w:rPr>
+          <w:sz w:val="22"/>
+          <w:szCs w:val="22"/>
+        </w:rPr>
+        <w:t xml:space="preserve">internacional </w:t>
+      </w:r>
+      <w:r>
+        <w:rPr>
+          <w:sz w:val="22"/>
+          <w:szCs w:val="22"/>
+        </w:rPr>
+        <w:t xml:space="preserve">de Sistemas Complexos, junto com Marília Pisani e Deborah Antunes, o fechamento do Congresso Internacional de Teoria Crítica, em Roma, e uma Oficina para apresentar e coletar infomações para as ontologias OWL e dados ligados participativos brasileiros </w:t>
+      </w:r>
+      <w:r>
+        <w:rPr>
+          <w:sz w:val="22"/>
+          <w:szCs w:val="22"/>
+        </w:rPr>
+        <w:t>para a Secretaria-Geral da Presidência da República</w:t>
+      </w:r>
+      <w:r>
+        <w:rPr>
+          <w:sz w:val="22"/>
+          <w:szCs w:val="22"/>
+        </w:rPr>
+        <w:t>. Todas estas atividades foram feitas a convite, as duas primeiras online. Algumas vezes fui deslocado para interagir por dias, como pela UFPA, UFABC, MAR/RJ e pela SGPR. Tenho priorizado o estudo autodidata, portanto abri para interagir praticamente só com o IFSC e a SGPR. Todas estas apresentações foram orais, com exceção de uma apresentação no SIFISC.</w:t>
       </w:r>
     </w:p>
     <w:p>

</xml_diff>

<commit_message>
adicionada justificativa e revisado relatorio sifisc
</commit_message>
<xml_diff>
--- a/burocra/sifisc/Relatório de Acompanhamento_Workshop_.docx
+++ b/burocra/sifisc/Relatório de Acompanhamento_Workshop_.docx
@@ -89,15 +89,7 @@
           <w:sz w:val="22"/>
           <w:szCs w:val="22"/>
         </w:rPr>
-        <w:t xml:space="preserve"> </w:t>
-      </w:r>
-      <w:r>
-        <w:rPr>
-          <w:rFonts w:cs="Arial" w:ascii="Arial" w:hAnsi="Arial"/>
-          <w:sz w:val="22"/>
-          <w:szCs w:val="22"/>
-        </w:rPr>
-        <w:t>Renato Fabbri</w:t>
+        <w:t xml:space="preserve"> Renato Fabbri</w:t>
       </w:r>
     </w:p>
     <w:p>
@@ -127,15 +119,7 @@
           <w:sz w:val="22"/>
           <w:szCs w:val="22"/>
         </w:rPr>
-        <w:t xml:space="preserve"> </w:t>
-      </w:r>
-      <w:r>
-        <w:rPr>
-          <w:rFonts w:cs="Arial" w:ascii="Arial" w:hAnsi="Arial"/>
-          <w:sz w:val="22"/>
-          <w:szCs w:val="22"/>
-        </w:rPr>
-        <w:t>3284559</w:t>
+        <w:t xml:space="preserve"> 3284559</w:t>
       </w:r>
     </w:p>
     <w:p>
@@ -165,15 +149,7 @@
           <w:sz w:val="22"/>
           <w:szCs w:val="22"/>
         </w:rPr>
-        <w:t xml:space="preserve"> </w:t>
-      </w:r>
-      <w:r>
-        <w:rPr>
-          <w:rFonts w:cs="Arial" w:ascii="Arial" w:hAnsi="Arial"/>
-          <w:sz w:val="22"/>
-          <w:szCs w:val="22"/>
-        </w:rPr>
-        <w:t>Osvaldo Novais de Oliveira Junior</w:t>
+        <w:t xml:space="preserve"> Osvaldo Novais de Oliveira Junior</w:t>
       </w:r>
     </w:p>
     <w:p>
@@ -259,21 +235,7 @@
           <w:sz w:val="22"/>
           <w:szCs w:val="22"/>
         </w:rPr>
-        <w:t xml:space="preserve">[  </w:t>
-      </w:r>
-      <w:r>
-        <w:rPr>
-          <w:sz w:val="22"/>
-          <w:szCs w:val="22"/>
-        </w:rPr>
-        <w:t>X</w:t>
-      </w:r>
-      <w:r>
-        <w:rPr>
-          <w:sz w:val="22"/>
-          <w:szCs w:val="22"/>
-        </w:rPr>
-        <w:t xml:space="preserve">  ] Doutorado</w:t>
+        <w:t>[  X  ] Doutorado</w:t>
         <w:tab/>
         <w:tab/>
         <w:tab/>
@@ -303,21 +265,7 @@
         <w:tab/>
         <w:tab/>
         <w:tab/>
-        <w:t xml:space="preserve">[  </w:t>
-      </w:r>
-      <w:r>
-        <w:rPr>
-          <w:sz w:val="22"/>
-          <w:szCs w:val="22"/>
-        </w:rPr>
-        <w:t>X</w:t>
-      </w:r>
-      <w:r>
-        <w:rPr>
-          <w:sz w:val="22"/>
-          <w:szCs w:val="22"/>
-        </w:rPr>
-        <w:t xml:space="preserve">  ] Física Aplicada - opção Computacional</w:t>
+        <w:t>[  X  ] Física Aplicada - opção Computacional</w:t>
       </w:r>
     </w:p>
     <w:p>
@@ -357,23 +305,6 @@
       </w:pPr>
       <w:r>
         <w:rPr>
-          <w:sz w:val="22"/>
-          <w:szCs w:val="22"/>
-        </w:rPr>
-      </w:r>
-    </w:p>
-    <w:p>
-      <w:pPr>
-        <w:pStyle w:val="TextBody"/>
-        <w:spacing w:lineRule="auto" w:line="360"/>
-        <w:jc w:val="left"/>
-        <w:rPr>
-          <w:sz w:val="22"/>
-          <w:szCs w:val="22"/>
-        </w:rPr>
-      </w:pPr>
-      <w:r>
-        <w:rPr>
           <w:b/>
           <w:bCs/>
           <w:sz w:val="22"/>
@@ -386,14 +317,7 @@
           <w:sz w:val="22"/>
           <w:szCs w:val="22"/>
         </w:rPr>
-        <w:t xml:space="preserve"> </w:t>
-      </w:r>
-      <w:r>
-        <w:rPr>
-          <w:sz w:val="22"/>
-          <w:szCs w:val="22"/>
-        </w:rPr>
-        <w:t>01/2013</w:t>
+        <w:t xml:space="preserve"> 01/2013</w:t>
       </w:r>
     </w:p>
     <w:p>
@@ -420,14 +344,7 @@
           <w:sz w:val="22"/>
           <w:szCs w:val="22"/>
         </w:rPr>
-        <w:t xml:space="preserve"> </w:t>
-      </w:r>
-      <w:r>
-        <w:rPr>
-          <w:sz w:val="22"/>
-          <w:szCs w:val="22"/>
-        </w:rPr>
-        <w:t>02/2016</w:t>
+        <w:t xml:space="preserve"> 02/2016</w:t>
       </w:r>
     </w:p>
     <w:p>
@@ -454,14 +371,7 @@
           <w:sz w:val="22"/>
           <w:szCs w:val="22"/>
         </w:rPr>
-        <w:t xml:space="preserve"> </w:t>
-      </w:r>
-      <w:r>
-        <w:rPr>
-          <w:sz w:val="22"/>
-          <w:szCs w:val="22"/>
-        </w:rPr>
-        <w:t>realizado 24/Jul/2015</w:t>
+        <w:t xml:space="preserve"> realizado 24/Jul/2015</w:t>
       </w:r>
     </w:p>
     <w:p>
@@ -488,21 +398,7 @@
           <w:sz w:val="22"/>
           <w:szCs w:val="22"/>
         </w:rPr>
-        <w:t xml:space="preserve"> </w:t>
-      </w:r>
-      <w:r>
-        <w:rPr>
-          <w:sz w:val="22"/>
-          <w:szCs w:val="22"/>
-        </w:rPr>
-        <w:t>02</w:t>
-      </w:r>
-      <w:r>
-        <w:rPr>
-          <w:sz w:val="22"/>
-          <w:szCs w:val="22"/>
-        </w:rPr>
-        <w:t>/Jun/2015</w:t>
+        <w:t xml:space="preserve"> 02/Jun/2015</w:t>
       </w:r>
     </w:p>
     <w:p>
@@ -529,14 +425,7 @@
           <w:sz w:val="22"/>
           <w:szCs w:val="22"/>
         </w:rPr>
-        <w:t xml:space="preserve"> </w:t>
-      </w:r>
-      <w:r>
-        <w:rPr>
-          <w:sz w:val="22"/>
-          <w:szCs w:val="22"/>
-        </w:rPr>
-        <w:t>44</w:t>
+        <w:t xml:space="preserve"> 44</w:t>
       </w:r>
     </w:p>
     <w:p>
@@ -577,9 +466,7 @@
           <w:sz w:val="22"/>
           <w:szCs w:val="22"/>
         </w:rPr>
-        <w:t>Introdução ao Processamento de Língua Natural (SCC5908, 12 créditos),</w:t>
-        <w:t xml:space="preserve"> Mineração de Dados não Estruturados (SCC5920, 12 créditos),</w:t>
-        <w:t xml:space="preserve"> Visualização Computacional (SCC5836, 12 créditos), Introdução à Web Semântica (SCC5929, 8 créditos).</w:t>
+        <w:t>Introdução ao Processamento de Língua Natural (SCC5908, 12 créditos), Mineração de Dados não Estruturados (SCC5920, 12 créditos), Visualização Computacional (SCC5836, 12 créditos), Introdução à Web Semântica (SCC5929, 8 créditos).</w:t>
       </w:r>
     </w:p>
     <w:p>
@@ -675,87 +562,6 @@
           <w:szCs w:val="22"/>
         </w:rPr>
         <w:t>(enquanto fazia mais de 20 créditos/semestre na graduação) (?)</w:t>
-      </w:r>
-    </w:p>
-    <w:p>
-      <w:pPr>
-        <w:pStyle w:val="Normal"/>
-        <w:rPr/>
-      </w:pPr>
-      <w:r>
-        <w:rPr/>
-      </w:r>
-    </w:p>
-    <w:p>
-      <w:pPr>
-        <w:pStyle w:val="Normal"/>
-        <w:rPr/>
-      </w:pPr>
-      <w:r>
-        <w:rPr/>
-      </w:r>
-    </w:p>
-    <w:p>
-      <w:pPr>
-        <w:pStyle w:val="Normal"/>
-        <w:rPr/>
-      </w:pPr>
-      <w:r>
-        <w:rPr/>
-      </w:r>
-    </w:p>
-    <w:p>
-      <w:pPr>
-        <w:pStyle w:val="Normal"/>
-        <w:rPr/>
-      </w:pPr>
-      <w:r>
-        <w:rPr/>
-      </w:r>
-    </w:p>
-    <w:p>
-      <w:pPr>
-        <w:pStyle w:val="Normal"/>
-        <w:rPr/>
-      </w:pPr>
-      <w:r>
-        <w:rPr/>
-      </w:r>
-    </w:p>
-    <w:p>
-      <w:pPr>
-        <w:pStyle w:val="Normal"/>
-        <w:rPr/>
-      </w:pPr>
-      <w:r>
-        <w:rPr/>
-      </w:r>
-    </w:p>
-    <w:p>
-      <w:pPr>
-        <w:pStyle w:val="Normal"/>
-        <w:rPr/>
-      </w:pPr>
-      <w:r>
-        <w:rPr/>
-      </w:r>
-    </w:p>
-    <w:p>
-      <w:pPr>
-        <w:pStyle w:val="Normal"/>
-        <w:rPr/>
-      </w:pPr>
-      <w:r>
-        <w:rPr/>
-      </w:r>
-    </w:p>
-    <w:p>
-      <w:pPr>
-        <w:pStyle w:val="Normal"/>
-        <w:rPr/>
-      </w:pPr>
-      <w:r>
-        <w:rPr/>
       </w:r>
     </w:p>
     <w:p>
@@ -819,28 +625,7 @@
           <w:sz w:val="22"/>
           <w:szCs w:val="22"/>
         </w:rPr>
-        <w:t xml:space="preserve">Estabilidade topológica e de atividade temporal, diferenciação textual, </w:t>
-      </w:r>
-      <w:r>
-        <w:rPr>
-          <w:sz w:val="22"/>
-          <w:szCs w:val="22"/>
-        </w:rPr>
-        <w:t xml:space="preserve">e </w:t>
-      </w:r>
-      <w:r>
-        <w:rPr>
-          <w:sz w:val="22"/>
-          <w:szCs w:val="22"/>
-        </w:rPr>
-        <w:t>ubiquidade da desigualdade em redes de interação humana: implementações computacionais para pesquisa e para o</w:t>
-      </w:r>
-      <w:r>
-        <w:rPr>
-          <w:sz w:val="22"/>
-          <w:szCs w:val="22"/>
-        </w:rPr>
-        <w:t>s integrantes das redes</w:t>
+        <w:t>Estabilidade topológica e de atividade em diferentes escalas temporais, diferenciação textual, e ubiquidade da desigualdade em redes de interação humana: implementações computacionais para pesquisa e para os integrantes das redes</w:t>
       </w:r>
     </w:p>
     <w:p>
@@ -904,42 +689,7 @@
           <w:sz w:val="22"/>
           <w:szCs w:val="22"/>
         </w:rPr>
-        <w:t xml:space="preserve">O objetivo geral é instrumentalizar o indivíduo para pesquisa e interação com as estruturas sociais das quais ele participa. Objetivos específicos são: explicitar a conceitualização apropriada para </w:t>
-      </w:r>
-      <w:r>
-        <w:rPr>
-          <w:sz w:val="22"/>
-          <w:szCs w:val="22"/>
-        </w:rPr>
-        <w:t>esta</w:t>
-      </w:r>
-      <w:r>
-        <w:rPr>
-          <w:sz w:val="22"/>
-          <w:szCs w:val="22"/>
-        </w:rPr>
-        <w:t xml:space="preserve"> pesquisa; descrição das estruturas sociais através de observações ubíquas de estabilidade e diferenciação; publicação oficial de programas computacionais para a pesquisa e interação </w:t>
-      </w:r>
-      <w:r>
-        <w:rPr>
-          <w:sz w:val="22"/>
-          <w:szCs w:val="22"/>
-        </w:rPr>
-        <w:t>com capacidades renderização cognoscível dos resultados desta pesquisa</w:t>
-      </w:r>
-      <w:r>
-        <w:rPr>
-          <w:sz w:val="22"/>
-          <w:szCs w:val="22"/>
-        </w:rPr>
-        <w:t xml:space="preserve">; publicação oficial de dados etiquetados e devidamente conectados </w:t>
-      </w:r>
-      <w:r>
-        <w:rPr>
-          <w:sz w:val="22"/>
-          <w:szCs w:val="22"/>
-        </w:rPr>
-        <w:t>via RDF e ontologias OWL; apresentação e colaboração com as comunidades científica e cultural.</w:t>
+        <w:t>O objetivo geral é instrumentalizar o indivíduo para pesquisa e interação com as estruturas sociais das quais ele participa. Objetivos específicos são: explicitar a conceitualização apropriada para esta pesquisa; descrição das estruturas sociais através de observações ubíquas de estabilidade e diferenciação; publicação oficial de programas computacionais para a pesquisa e interação com capacidades renderização cognoscível dos resultados desta pesquisa; publicação oficial de dados etiquetados e devidamente conectados via RDF e ontologias OWL; apresentação e colaboração com as comunidades científica e cultural.</w:t>
       </w:r>
     </w:p>
     <w:p>
@@ -1003,7 +753,7 @@
           <w:sz w:val="22"/>
           <w:szCs w:val="22"/>
         </w:rPr>
-        <w:t>2013 → disciplinas</w:t>
+        <w:t>2013 → disciplinas.</w:t>
       </w:r>
     </w:p>
     <w:p>
@@ -1041,7 +791,7 @@
           <w:sz w:val="22"/>
           <w:szCs w:val="22"/>
         </w:rPr>
-        <w:t>2015 → publicação de resultados na forma de artigos, software, dados. Interações muito pontuais. Escrita da tese ou corpo de artigos.</w:t>
+        <w:t>2015 → publicação de resultados na forma de artigos, software e dados. Interações muito pontuais. Escrita da tese ou corpo de artigos.</w:t>
       </w:r>
     </w:p>
     <w:p>
@@ -1061,114 +811,6 @@
           <w:szCs w:val="22"/>
         </w:rPr>
         <w:t>2016 → defesa do doutorado.</w:t>
-      </w:r>
-    </w:p>
-    <w:p>
-      <w:pPr>
-        <w:pStyle w:val="TextBody"/>
-        <w:spacing w:lineRule="auto" w:line="360"/>
-        <w:ind w:left="284" w:right="0" w:hanging="284"/>
-        <w:jc w:val="left"/>
-        <w:rPr>
-          <w:sz w:val="22"/>
-          <w:szCs w:val="22"/>
-        </w:rPr>
-      </w:pPr>
-      <w:r>
-        <w:rPr>
-          <w:sz w:val="22"/>
-          <w:szCs w:val="22"/>
-        </w:rPr>
-      </w:r>
-    </w:p>
-    <w:p>
-      <w:pPr>
-        <w:pStyle w:val="TextBody"/>
-        <w:spacing w:lineRule="auto" w:line="360"/>
-        <w:ind w:left="284" w:right="0" w:hanging="284"/>
-        <w:jc w:val="left"/>
-        <w:rPr>
-          <w:sz w:val="22"/>
-          <w:szCs w:val="22"/>
-        </w:rPr>
-      </w:pPr>
-      <w:r>
-        <w:rPr>
-          <w:sz w:val="22"/>
-          <w:szCs w:val="22"/>
-        </w:rPr>
-      </w:r>
-    </w:p>
-    <w:p>
-      <w:pPr>
-        <w:pStyle w:val="TextBody"/>
-        <w:spacing w:lineRule="auto" w:line="360"/>
-        <w:ind w:left="284" w:right="0" w:hanging="284"/>
-        <w:jc w:val="left"/>
-        <w:rPr>
-          <w:sz w:val="22"/>
-          <w:szCs w:val="22"/>
-        </w:rPr>
-      </w:pPr>
-      <w:r>
-        <w:rPr>
-          <w:sz w:val="22"/>
-          <w:szCs w:val="22"/>
-        </w:rPr>
-      </w:r>
-    </w:p>
-    <w:p>
-      <w:pPr>
-        <w:pStyle w:val="TextBody"/>
-        <w:spacing w:lineRule="auto" w:line="360"/>
-        <w:ind w:left="284" w:right="0" w:hanging="284"/>
-        <w:jc w:val="left"/>
-        <w:rPr>
-          <w:sz w:val="22"/>
-          <w:szCs w:val="22"/>
-        </w:rPr>
-      </w:pPr>
-      <w:r>
-        <w:rPr>
-          <w:sz w:val="22"/>
-          <w:szCs w:val="22"/>
-        </w:rPr>
-      </w:r>
-    </w:p>
-    <w:p>
-      <w:pPr>
-        <w:pStyle w:val="TextBody"/>
-        <w:spacing w:lineRule="auto" w:line="360"/>
-        <w:ind w:left="284" w:right="0" w:hanging="284"/>
-        <w:jc w:val="left"/>
-        <w:rPr>
-          <w:sz w:val="22"/>
-          <w:szCs w:val="22"/>
-        </w:rPr>
-      </w:pPr>
-      <w:r>
-        <w:rPr>
-          <w:sz w:val="22"/>
-          <w:szCs w:val="22"/>
-        </w:rPr>
-      </w:r>
-    </w:p>
-    <w:p>
-      <w:pPr>
-        <w:pStyle w:val="TextBody"/>
-        <w:spacing w:lineRule="auto" w:line="360"/>
-        <w:ind w:left="284" w:right="0" w:hanging="284"/>
-        <w:jc w:val="left"/>
-        <w:rPr>
-          <w:sz w:val="22"/>
-          <w:szCs w:val="22"/>
-        </w:rPr>
-      </w:pPr>
-      <w:r>
-        <w:rPr>
-          <w:sz w:val="22"/>
-          <w:szCs w:val="22"/>
-        </w:rPr>
       </w:r>
     </w:p>
     <w:p>
@@ -1330,48 +972,14 @@
         <w:spacing w:lineRule="auto" w:line="360"/>
         <w:ind w:left="284" w:right="0" w:hanging="360"/>
         <w:jc w:val="left"/>
-        <w:rPr/>
-      </w:pPr>
-      <w:r>
-        <w:rPr/>
-        <w:t xml:space="preserve">O trabalho está feito e falta entregar </w:t>
-      </w:r>
-      <w:r>
-        <w:rPr/>
-        <w:t xml:space="preserve">revisado </w:t>
-      </w:r>
-      <w:r>
-        <w:rPr/>
-        <w:t xml:space="preserve">ao menos </w:t>
-      </w:r>
-      <w:r>
-        <w:rPr/>
-        <w:t>o</w:t>
-      </w:r>
-      <w:r>
-        <w:rPr/>
-        <w:t xml:space="preserve"> artigo “</w:t>
-      </w:r>
-      <w:r>
-        <w:rPr/>
-        <w:t>Text and topology in in human interaction networks: differences among</w:t>
-        <w:t xml:space="preserve"> Erdös sectors and correlation of metrics</w:t>
-      </w:r>
-      <w:r>
-        <w:rPr/>
-        <w:t>”:</w:t>
-      </w:r>
-    </w:p>
-    <w:p>
-      <w:pPr>
-        <w:pStyle w:val="TextBody"/>
-        <w:spacing w:lineRule="auto" w:line="360"/>
-        <w:ind w:left="284" w:right="0" w:hanging="360"/>
-        <w:jc w:val="left"/>
         <w:rPr>
           <w:rStyle w:val="InternetLink"/>
         </w:rPr>
       </w:pPr>
+      <w:r>
+        <w:rPr/>
+        <w:t xml:space="preserve">O trabalho está feito e falta entregar revisado ao menos o artigo “Text and topology in in human interaction networks: differences among Erdös sectors and correlation of metrics”: </w:t>
+      </w:r>
       <w:hyperlink r:id="rId2">
         <w:r>
           <w:rPr>
@@ -1406,39 +1014,13 @@
         <w:spacing w:lineRule="auto" w:line="360"/>
         <w:ind w:left="284" w:right="0" w:hanging="360"/>
         <w:jc w:val="left"/>
-        <w:rPr/>
-      </w:pPr>
-      <w:r>
-        <w:rPr/>
-        <w:t>estou reescrevendo o código computacional para publicação pois os resultados são muito dependentes da mineração feita.</w:t>
-      </w:r>
-    </w:p>
-    <w:p>
-      <w:pPr>
-        <w:pStyle w:val="TextBody"/>
-        <w:spacing w:lineRule="auto" w:line="360"/>
-        <w:ind w:left="284" w:right="0" w:hanging="360"/>
-        <w:jc w:val="left"/>
-        <w:rPr/>
-      </w:pPr>
-      <w:r>
-        <w:rPr/>
-        <w:t>Um artigo acabou de ser revisado completo e minuciosamente por mim, refazendo figuras etc, depois de ser recusado pelo New Journal of Physics. Pretendemos enviar para o PRE: “Temporal stability in human interaction networks: sector sizes, topological prominence and activity along diverse timescales”:</w:t>
-      </w:r>
-    </w:p>
-    <w:p>
-      <w:pPr>
-        <w:pStyle w:val="TextBody"/>
-        <w:spacing w:lineRule="auto" w:line="360"/>
-        <w:ind w:left="284" w:right="0" w:hanging="360"/>
-        <w:jc w:val="left"/>
         <w:rPr>
           <w:rStyle w:val="InternetLink"/>
         </w:rPr>
       </w:pPr>
       <w:r>
         <w:rPr/>
-        <w:t xml:space="preserve"> </w:t>
+        <w:t xml:space="preserve">estou reescrevendo o código computacional para publicação pois os resultados são muito dependentes da mineração dos dados. Um artigo acabou de ser revisado completo e minuciosamente por mim, refazendo figuras etc., depois de ser recusado pelo New Journal of Physics. Pretendemos enviar para o PRE: “Temporal stability in human interaction networks: sector sizes, topological prominence and activity along diverse timescales”: </w:t>
       </w:r>
       <w:hyperlink r:id="rId4">
         <w:r>
@@ -1475,7 +1057,7 @@
       </w:pPr>
       <w:r>
         <w:rPr/>
-        <w:t>um artigo descrevendo um processo de síntese de ontologia OWL a partir dos dados. Desenvolvi o processo fazendo ontologias para participação social (gerência da sociedade pelos civis), ele chamou a atenção do Prof. Chu, que pediu um artigo com a descrição. Concordamos que o processo tem bastente potencial de aplicação e já tem 2 ontologias OWL oficialmente em uso que foram feitas a partir de dados de portais a partir deste processo.</w:t>
+        <w:t>um artigo descrevendo um processo de síntese de ontologia OWL a partir dos dados. Desenvolvi o processo fazendo ontologias para participação social (gerência da sociedade pelos civis), e ele chamou a atenção do Prof. Chu que pediu um artigo com a descrição. Concordamos que o processo tem bastente potencial de aplicação e já tem 2 ontologias OWL oficialmente em uso que foram feitas a partir de dados de portais a partir deste processo.</w:t>
       </w:r>
     </w:p>
     <w:p>
@@ -1491,15 +1073,7 @@
       </w:pPr>
       <w:r>
         <w:rPr/>
-        <w:t>Outro artigo descrevendo o aparato geral de redes complexas para provei</w:t>
-      </w:r>
-      <w:r>
-        <w:rPr/>
-        <w:t>t</w:t>
-      </w:r>
-      <w:r>
-        <w:rPr/>
-        <w:t xml:space="preserve">o do indivíduo na forma de um </w:t>
+        <w:t xml:space="preserve">Outro artigo descrevendo o aparato geral de redes complexas para proveito do indivíduo na forma de um </w:t>
       </w:r>
       <w:r>
         <w:rPr>
@@ -1542,51 +1116,7 @@
       </w:pPr>
       <w:r>
         <w:rPr/>
-        <w:t>S</w:t>
-      </w:r>
-      <w:r>
-        <w:rPr/>
-        <w:t xml:space="preserve">istematização </w:t>
-      </w:r>
-      <w:r>
-        <w:rPr/>
-        <w:t xml:space="preserve">científica </w:t>
-      </w:r>
-      <w:r>
-        <w:rPr/>
-        <w:t>das ontologias feitas.</w:t>
-      </w:r>
-    </w:p>
-    <w:p>
-      <w:pPr>
-        <w:pStyle w:val="TextBody"/>
-        <w:numPr>
-          <w:ilvl w:val="0"/>
-          <w:numId w:val="2"/>
-        </w:numPr>
-        <w:spacing w:lineRule="auto" w:line="360"/>
-        <w:jc w:val="left"/>
-        <w:rPr/>
-      </w:pPr>
-      <w:r>
-        <w:rPr/>
-        <w:t xml:space="preserve">Organização coesa do trabalho online; aprofundar o aparato em software; Aprofundar os procedimentos de audiovisualização dos dados. </w:t>
-      </w:r>
-    </w:p>
-    <w:p>
-      <w:pPr>
-        <w:pStyle w:val="TextBody"/>
-        <w:numPr>
-          <w:ilvl w:val="0"/>
-          <w:numId w:val="2"/>
-        </w:numPr>
-        <w:spacing w:lineRule="auto" w:line="360"/>
-        <w:jc w:val="left"/>
-        <w:rPr/>
-      </w:pPr>
-      <w:r>
-        <w:rPr/>
-        <w:t xml:space="preserve">Corpo de artigos ou tese. Uma boa parte está já no arXiv: </w:t>
+        <w:t xml:space="preserve">Sistematização científica das ontologias feitas nesta pesquisa. Organização coesa do trabalho online; aprofundamento do aparato em software, dos procedimentos de audiovisualização dos dados. Finalização do corpo de artigos ou tese. Uma boa parte está já no arXiv: </w:t>
       </w:r>
       <w:hyperlink r:id="rId5">
         <w:r>
@@ -1644,70 +1174,7 @@
           <w:sz w:val="22"/>
           <w:szCs w:val="22"/>
         </w:rPr>
-        <w:t xml:space="preserve">Considero </w:t>
-      </w:r>
-      <w:r>
-        <w:rPr>
-          <w:sz w:val="22"/>
-          <w:szCs w:val="22"/>
-        </w:rPr>
-        <w:t xml:space="preserve">que estamos </w:t>
-      </w:r>
-      <w:r>
-        <w:rPr>
-          <w:sz w:val="22"/>
-          <w:szCs w:val="22"/>
-        </w:rPr>
-        <w:t xml:space="preserve">no passo necessário </w:t>
-      </w:r>
-      <w:r>
-        <w:rPr>
-          <w:sz w:val="22"/>
-          <w:szCs w:val="22"/>
-        </w:rPr>
-        <w:t>para a conclusão do curso dentro do prazo</w:t>
-      </w:r>
-      <w:r>
-        <w:rPr>
-          <w:sz w:val="22"/>
-          <w:szCs w:val="22"/>
-        </w:rPr>
-        <w:t xml:space="preserve">. Estou em contato constante com o Prof. Osvaldo (orientador) e creio que estejamos </w:t>
-      </w:r>
-      <w:r>
-        <w:rPr>
-          <w:sz w:val="22"/>
-          <w:szCs w:val="22"/>
-        </w:rPr>
-        <w:t>a todo vapor,</w:t>
-      </w:r>
-      <w:r>
-        <w:rPr>
-          <w:sz w:val="22"/>
-          <w:szCs w:val="22"/>
-        </w:rPr>
-        <w:t xml:space="preserve"> nos comunicando com frequência, com trabalhos de interesse </w:t>
-      </w:r>
-      <w:r>
-        <w:rPr>
-          <w:sz w:val="22"/>
-          <w:szCs w:val="22"/>
-        </w:rPr>
-        <w:t>para nós</w:t>
-      </w:r>
-      <w:r>
-        <w:rPr>
-          <w:sz w:val="22"/>
-          <w:szCs w:val="22"/>
-        </w:rPr>
-        <w:t xml:space="preserve">. </w:t>
-      </w:r>
-      <w:r>
-        <w:rPr>
-          <w:sz w:val="22"/>
-          <w:szCs w:val="22"/>
-        </w:rPr>
-        <w:t>Pretendo terminar de escrever o necessário antes do ano de 2015 acabar para depositar a tese o começo de 2016.</w:t>
+        <w:t>Considero que estamos no passo necessário para a conclusão do curso dentro do prazo. Estou em contato constante com o Prof. Osvaldo (orientador) e creio que estejamos a todo vapor, nos comunicando com frequência e com trabalhos de interesse para nós. Pretendo terminar de escrever o necessário antes do ano de 2015 acabar para depositar a tese o começo de 2016.</w:t>
       </w:r>
     </w:p>
     <w:p>
@@ -1759,21 +1226,7 @@
         </w:rPr>
         <w:t xml:space="preserve">: </w:t>
         <w:tab/>
-        <w:t xml:space="preserve">( </w:t>
-      </w:r>
-      <w:r>
-        <w:rPr>
-          <w:sz w:val="22"/>
-          <w:szCs w:val="22"/>
-        </w:rPr>
-        <w:t>X</w:t>
-      </w:r>
-      <w:r>
-        <w:rPr>
-          <w:sz w:val="22"/>
-          <w:szCs w:val="22"/>
-        </w:rPr>
-        <w:t xml:space="preserve">  ) SIM</w:t>
+        <w:t>( X  ) SIM</w:t>
         <w:tab/>
         <w:t>(   ) NÃO</w:t>
       </w:r>
@@ -1794,35 +1247,16 @@
           <w:sz w:val="22"/>
           <w:szCs w:val="22"/>
         </w:rPr>
-        <w:t xml:space="preserve">Em muitas ocasiões apresentei este trabalho. Algumas das principais ocasições foram no último congresso </w:t>
-      </w:r>
-      <w:r>
-        <w:rPr>
-          <w:sz w:val="22"/>
-          <w:szCs w:val="22"/>
-        </w:rPr>
-        <w:t xml:space="preserve">internacional </w:t>
-      </w:r>
-      <w:r>
-        <w:rPr>
-          <w:sz w:val="22"/>
-          <w:szCs w:val="22"/>
-        </w:rPr>
-        <w:t xml:space="preserve">de Sistemas Complexos, junto com Marília Pisani e Deborah Antunes, o fechamento do Congresso Internacional de Teoria Crítica, em Roma, e uma Oficina para apresentar e coletar infomações para as ontologias OWL e dados ligados participativos brasileiros </w:t>
-      </w:r>
-      <w:r>
-        <w:rPr>
-          <w:sz w:val="22"/>
-          <w:szCs w:val="22"/>
-        </w:rPr>
-        <w:t>para a Secretaria-Geral da Presidência da República</w:t>
-      </w:r>
-      <w:r>
-        <w:rPr>
-          <w:sz w:val="22"/>
-          <w:szCs w:val="22"/>
-        </w:rPr>
-        <w:t>. Todas estas atividades foram feitas a convite, as duas primeiras online. Algumas vezes fui deslocado para interagir por dias, como pela UFPA, UFABC, MAR/RJ e pela SGPR. Tenho priorizado o estudo autodidata, portanto abri para interagir praticamente só com o IFSC e a SGPR. Todas estas apresentações foram orais, com exceção de uma apresentação no SIFISC.</w:t>
+        <w:t xml:space="preserve">Em muitas ocasiões apresentei este trabalho. Algumas das principais ocasições foram no último congresso internacional de Sistemas Complexos, junto com Profa. Marília Pisani e Profa. Deborah Antunes, o fechamento do Congresso Internacional de Teoria Crítica de 2014, em Roma, e uma Oficina para apresentar e coletar infomações para as ontologias OWL e dados ligados participativos brasileiros no </w:t>
+      </w:r>
+      <w:bookmarkStart w:id="0" w:name="__UnoMark__256_1753522445"/>
+      <w:bookmarkEnd w:id="0"/>
+      <w:r>
+        <w:rPr>
+          <w:sz w:val="22"/>
+          <w:szCs w:val="22"/>
+        </w:rPr>
+        <w:t>Palácio do Planalto sob convocação da Secretaria-Geral da Presidência da República. Todas estas atividades foram feitas a convite, as duas primeiras online. Algumas vezes fui deslocado para interagir por dias, como pela UFPA, UFABC, MAR/RJ e pela SGPR. Tenho priorizado o estudo autodidata, portanto abri para interagir praticamente só com o IFSC e a SGPR. Todas estas apresentações foram orais, com exceção de uma apresentação no SIFISC.</w:t>
       </w:r>
     </w:p>
     <w:p>
@@ -1914,21 +1348,7 @@
           <w:sz w:val="22"/>
           <w:szCs w:val="22"/>
         </w:rPr>
-        <w:t xml:space="preserve">( </w:t>
-      </w:r>
-      <w:r>
-        <w:rPr>
-          <w:sz w:val="22"/>
-          <w:szCs w:val="22"/>
-        </w:rPr>
-        <w:t>X</w:t>
-      </w:r>
-      <w:r>
-        <w:rPr>
-          <w:sz w:val="22"/>
-          <w:szCs w:val="22"/>
-        </w:rPr>
-        <w:t xml:space="preserve">  ) SIM</w:t>
+        <w:t>( X  ) SIM</w:t>
         <w:tab/>
         <w:t>(   ) NÃO</w:t>
       </w:r>
@@ -2000,7 +1420,7 @@
           <w:sz w:val="22"/>
           <w:szCs w:val="22"/>
         </w:rPr>
-        <w:t>Além de um caso prático para o projeto, o sistema é usado diversas vezes para verificação de leis naturais e experimentação com ontologias OWL e dados ligados em RDF dada a simplicidade do sistema implementado e as diferentes implementações e usos que já recebeu.</w:t>
+        <w:t>Além de um caso prático para o projeto, o sistema é usado diversas vezes para verificação de leis naturais e experimentação com ontologias OWL e dados ligados em RDF dada a simplicidade do sistema e as diferentes implementações e usos que já recebeu.</w:t>
       </w:r>
     </w:p>
     <w:p>
@@ -2022,7 +1442,7 @@
           <w:sz w:val="22"/>
           <w:szCs w:val="22"/>
         </w:rPr>
-        <w:t>Submetemos este ao New Journal of Physics, mas foi recusado sumáriamente e sem detalhes, sobre estabilidade topológica em redes de interação humana:</w:t>
+        <w:t>Submetemos este artigo ao New Journal of Physics, mas foi recusado sumáriamente e sem detalhes, sobre estabilidade topológica em redes de interação humana:</w:t>
       </w:r>
     </w:p>
     <w:p>
@@ -2077,70 +1497,7 @@
           <w:sz w:val="22"/>
           <w:szCs w:val="22"/>
         </w:rPr>
-        <w:t>O</w:t>
-      </w:r>
-      <w:r>
-        <w:rPr>
-          <w:sz w:val="22"/>
-          <w:szCs w:val="22"/>
-        </w:rPr>
-        <w:t xml:space="preserve"> Prof. Osvaldo, </w:t>
-      </w:r>
-      <w:r>
-        <w:rPr>
-          <w:sz w:val="22"/>
-          <w:szCs w:val="22"/>
-        </w:rPr>
-        <w:t>orientador,</w:t>
-      </w:r>
-      <w:r>
-        <w:rPr>
-          <w:sz w:val="22"/>
-          <w:szCs w:val="22"/>
-        </w:rPr>
-        <w:t xml:space="preserve"> entendeu pronto </w:t>
-      </w:r>
-      <w:r>
-        <w:rPr>
-          <w:sz w:val="22"/>
-          <w:szCs w:val="22"/>
-        </w:rPr>
-        <w:t xml:space="preserve">ao NJP e, ao recusar, </w:t>
-      </w:r>
-      <w:r>
-        <w:rPr>
-          <w:sz w:val="22"/>
-          <w:szCs w:val="22"/>
-        </w:rPr>
-        <w:t xml:space="preserve">para enviar ao PRE. </w:t>
-      </w:r>
-      <w:r>
-        <w:rPr>
-          <w:sz w:val="22"/>
-          <w:szCs w:val="22"/>
-        </w:rPr>
-        <w:t xml:space="preserve">Escolhi </w:t>
-      </w:r>
-      <w:r>
-        <w:rPr>
-          <w:sz w:val="22"/>
-          <w:szCs w:val="22"/>
-        </w:rPr>
-        <w:t xml:space="preserve">revisar e reorganizei substancialmente o texto e as mídias </w:t>
-      </w:r>
-      <w:r>
-        <w:rPr>
-          <w:sz w:val="22"/>
-          <w:szCs w:val="22"/>
-        </w:rPr>
-        <w:t>e devemos enviá-lo após uma repassada pelos outros autores que pediram (no momento: Profs. Osvaldo e Ricardo)</w:t>
-      </w:r>
-      <w:r>
-        <w:rPr>
-          <w:sz w:val="22"/>
-          <w:szCs w:val="22"/>
-        </w:rPr>
-        <w:t>.</w:t>
+        <w:t>O Prof. Osvaldo, orientador, entendeu pronto ao NJP e, ao recusar, para enviar ao PRE. Escolhi revisar e reorganizei substancialmente o texto e as mídias e devemos enviá-lo após uma repassada pelos outros autores que pediram (no momento: Profs. Osvaldo e Ricardo).</w:t>
       </w:r>
     </w:p>
     <w:p>
@@ -2162,77 +1519,7 @@
           <w:sz w:val="22"/>
           <w:szCs w:val="22"/>
         </w:rPr>
-        <w:t xml:space="preserve">Diversos artigos estão no arXiv, em repositórios git, alguns estão </w:t>
-      </w:r>
-      <w:r>
-        <w:rPr>
-          <w:sz w:val="22"/>
-          <w:szCs w:val="22"/>
-        </w:rPr>
-        <w:t xml:space="preserve">com </w:t>
-      </w:r>
-      <w:r>
-        <w:rPr>
-          <w:sz w:val="22"/>
-          <w:szCs w:val="22"/>
-        </w:rPr>
-        <w:t>professores em revisão embora alguns dos autores considerem o</w:t>
-      </w:r>
-      <w:r>
-        <w:rPr>
-          <w:sz w:val="22"/>
-          <w:szCs w:val="22"/>
-        </w:rPr>
-        <w:t>s</w:t>
-      </w:r>
-      <w:r>
-        <w:rPr>
-          <w:sz w:val="22"/>
-          <w:szCs w:val="22"/>
-        </w:rPr>
-        <w:t xml:space="preserve"> trabalho pronto</w:t>
-      </w:r>
-      <w:r>
-        <w:rPr>
-          <w:sz w:val="22"/>
-          <w:szCs w:val="22"/>
-        </w:rPr>
-        <w:t>s</w:t>
-      </w:r>
-      <w:r>
-        <w:rPr>
-          <w:sz w:val="22"/>
-          <w:szCs w:val="22"/>
-        </w:rPr>
-        <w:t xml:space="preserve"> há tempos. Ao que entendi, o Prof. Osvaldo quer submeter ao menos 3 artigos </w:t>
-      </w:r>
-      <w:r>
-        <w:rPr>
-          <w:sz w:val="22"/>
-          <w:szCs w:val="22"/>
-        </w:rPr>
-        <w:t>para revistas com arbritagem</w:t>
-      </w:r>
-      <w:r>
-        <w:rPr>
-          <w:sz w:val="22"/>
-          <w:szCs w:val="22"/>
-        </w:rPr>
-        <w:t>. Este, por exemplo, ele revisou há dias e parece ser seu principal interesse no momento (dentro desta pesquisa), com sinais nítidos de que está trabalhando nestas ideias para publicação “</w:t>
-      </w:r>
-      <w:r>
-        <w:rPr>
-          <w:sz w:val="22"/>
-          <w:szCs w:val="22"/>
-        </w:rPr>
-        <w:t>A simple model that explains why inequality is ubiquitous</w:t>
-      </w:r>
-      <w:r>
-        <w:rPr>
-          <w:sz w:val="22"/>
-          <w:szCs w:val="22"/>
-        </w:rPr>
-        <w:t>”:</w:t>
+        <w:t>Diversos artigos estão no arXiv, em repositórios Git públicos, alguns estão com professores em revisão embora alguns dos autores considerem os trabalho prontos há tempos. Ao que entendi, o Prof. Osvaldo quer submeter ao menos 3 artigos para revistas com arbitragem. Este, por exemplo, ele revisou há dias e parece ser seu principal interesse no momento (dentro desta pesquisa), com sinais nítidos de que está trabalhando nestas ideias para publicação “A simple model that explains why inequality is ubiquitous”:</w:t>
       </w:r>
     </w:p>
     <w:p>
@@ -2276,56 +1563,7 @@
           <w:sz w:val="22"/>
           <w:szCs w:val="22"/>
         </w:rPr>
-        <w:t xml:space="preserve">Não descarto os </w:t>
-      </w:r>
-      <w:r>
-        <w:rPr>
-          <w:sz w:val="22"/>
-          <w:szCs w:val="22"/>
-        </w:rPr>
-        <w:t xml:space="preserve">cinco </w:t>
-      </w:r>
-      <w:r>
-        <w:rPr>
-          <w:sz w:val="22"/>
-          <w:szCs w:val="22"/>
-        </w:rPr>
-        <w:t xml:space="preserve">produtos PNUD </w:t>
-      </w:r>
-      <w:r>
-        <w:rPr>
-          <w:sz w:val="22"/>
-          <w:szCs w:val="22"/>
-        </w:rPr>
-        <w:t xml:space="preserve">publicados com arbitragem e </w:t>
-      </w:r>
-      <w:r>
-        <w:rPr>
-          <w:sz w:val="22"/>
-          <w:szCs w:val="22"/>
-        </w:rPr>
-        <w:t>revisados através de críticas d</w:t>
-      </w:r>
-      <w:r>
-        <w:rPr>
-          <w:sz w:val="22"/>
-          <w:szCs w:val="22"/>
-        </w:rPr>
-        <w:t>e membros do</w:t>
-      </w:r>
-      <w:r>
-        <w:rPr>
-          <w:sz w:val="22"/>
-          <w:szCs w:val="22"/>
-        </w:rPr>
-        <w:t xml:space="preserve"> PNUD e SGPR para publicação, com acréscimos, melhoras e usos posteriores reais. </w:t>
-      </w:r>
-      <w:r>
-        <w:rPr>
-          <w:sz w:val="22"/>
-          <w:szCs w:val="22"/>
-        </w:rPr>
-        <w:t>Destaco os três últimos:</w:t>
+        <w:t>Não descarto os cinco produtos PNUD publicados com arbitragem e revisados através de críticas de membros do PNUD e da SGPR para publicação, com acréscimos, melhoras e usos posteriores reais. Destaco os três últimos:</w:t>
       </w:r>
     </w:p>
     <w:p>
@@ -2538,6 +1776,90 @@
     <w:p>
       <w:pPr>
         <w:pStyle w:val="TextBody"/>
+        <w:tabs>
+          <w:tab w:val="left" w:pos="930" w:leader="none"/>
+        </w:tabs>
+        <w:spacing w:lineRule="auto" w:line="360"/>
+        <w:ind w:left="284" w:right="0" w:hanging="284"/>
+        <w:jc w:val="left"/>
+        <w:rPr>
+          <w:sz w:val="22"/>
+          <w:szCs w:val="22"/>
+        </w:rPr>
+      </w:pPr>
+      <w:r>
+        <w:rPr>
+          <w:sz w:val="22"/>
+          <w:szCs w:val="22"/>
+        </w:rPr>
+      </w:r>
+    </w:p>
+    <w:p>
+      <w:pPr>
+        <w:pStyle w:val="TextBody"/>
+        <w:tabs>
+          <w:tab w:val="left" w:pos="930" w:leader="none"/>
+        </w:tabs>
+        <w:spacing w:lineRule="auto" w:line="360"/>
+        <w:ind w:left="284" w:right="0" w:hanging="284"/>
+        <w:jc w:val="left"/>
+        <w:rPr>
+          <w:sz w:val="22"/>
+          <w:szCs w:val="22"/>
+        </w:rPr>
+      </w:pPr>
+      <w:r>
+        <w:rPr>
+          <w:sz w:val="22"/>
+          <w:szCs w:val="22"/>
+        </w:rPr>
+      </w:r>
+    </w:p>
+    <w:p>
+      <w:pPr>
+        <w:pStyle w:val="TextBody"/>
+        <w:tabs>
+          <w:tab w:val="left" w:pos="930" w:leader="none"/>
+        </w:tabs>
+        <w:spacing w:lineRule="auto" w:line="360"/>
+        <w:ind w:left="284" w:right="0" w:hanging="284"/>
+        <w:jc w:val="left"/>
+        <w:rPr>
+          <w:sz w:val="22"/>
+          <w:szCs w:val="22"/>
+        </w:rPr>
+      </w:pPr>
+      <w:r>
+        <w:rPr>
+          <w:sz w:val="22"/>
+          <w:szCs w:val="22"/>
+        </w:rPr>
+      </w:r>
+    </w:p>
+    <w:p>
+      <w:pPr>
+        <w:pStyle w:val="TextBody"/>
+        <w:tabs>
+          <w:tab w:val="left" w:pos="930" w:leader="none"/>
+        </w:tabs>
+        <w:spacing w:lineRule="auto" w:line="360"/>
+        <w:ind w:left="284" w:right="0" w:hanging="284"/>
+        <w:jc w:val="left"/>
+        <w:rPr>
+          <w:sz w:val="22"/>
+          <w:szCs w:val="22"/>
+        </w:rPr>
+      </w:pPr>
+      <w:r>
+        <w:rPr>
+          <w:sz w:val="22"/>
+          <w:szCs w:val="22"/>
+        </w:rPr>
+      </w:r>
+    </w:p>
+    <w:p>
+      <w:pPr>
+        <w:pStyle w:val="TextBody"/>
         <w:numPr>
           <w:ilvl w:val="0"/>
           <w:numId w:val="1"/>
@@ -2578,7 +1900,7 @@
           <w:sz w:val="22"/>
           <w:szCs w:val="22"/>
         </w:rPr>
-        <w:t>Maiores detalhes podem ser encontrados na monografia de qualificação:</w:t>
+        <w:t>Maiores detalhes desta pesquisa podem ser encontrados na monografia de qualificação:</w:t>
       </w:r>
     </w:p>
     <w:p>
@@ -2588,270 +1910,177 @@
         <w:ind w:left="-76" w:right="0" w:hanging="0"/>
         <w:jc w:val="left"/>
         <w:rPr>
-          <w:sz w:val="22"/>
-          <w:szCs w:val="22"/>
-        </w:rPr>
-      </w:pPr>
-      <w:r>
-        <w:rPr>
-          <w:sz w:val="22"/>
-          <w:szCs w:val="22"/>
-        </w:rPr>
-        <w:t>https://github.com/ttm/tese/raw/master/ApresentacoesArtigos/quali/qualiFinal.pdf</w:t>
-      </w:r>
-    </w:p>
-    <w:p>
-      <w:pPr>
-        <w:pStyle w:val="TextBody"/>
-        <w:spacing w:lineRule="auto" w:line="360"/>
-        <w:jc w:val="left"/>
-        <w:rPr>
-          <w:sz w:val="22"/>
-          <w:szCs w:val="22"/>
-        </w:rPr>
-      </w:pPr>
-      <w:r>
-        <w:rPr>
-          <w:sz w:val="22"/>
-          <w:szCs w:val="22"/>
-        </w:rPr>
-        <w:t>Das dificuldades, t</w:t>
-      </w:r>
-      <w:r>
-        <w:rPr>
-          <w:sz w:val="22"/>
-          <w:szCs w:val="22"/>
-        </w:rPr>
-        <w:t xml:space="preserve">alvez eu esteja um pouco afastado </w:t>
-      </w:r>
-      <w:r>
-        <w:rPr>
-          <w:sz w:val="22"/>
-          <w:szCs w:val="22"/>
-        </w:rPr>
-        <w:t xml:space="preserve">das pessoas </w:t>
-      </w:r>
-      <w:r>
-        <w:rPr>
-          <w:sz w:val="22"/>
-          <w:szCs w:val="22"/>
-        </w:rPr>
-        <w:t xml:space="preserve">demais agora no final do doutorado para escrever e refazer as implementações computacionais, </w:t>
-      </w:r>
-      <w:r>
-        <w:rPr>
-          <w:sz w:val="22"/>
-          <w:szCs w:val="22"/>
-        </w:rPr>
-        <w:t>tanto que perdi o SIFISC</w:t>
-      </w:r>
-      <w:r>
-        <w:rPr>
-          <w:sz w:val="22"/>
-          <w:szCs w:val="22"/>
-        </w:rPr>
-        <w:t xml:space="preserve">. O trabalho trata de processamento de linguagem natural, redes complexas, dados ligados e big data em geral, e </w:t>
-      </w:r>
-      <w:r>
-        <w:rPr>
-          <w:sz w:val="22"/>
-          <w:szCs w:val="22"/>
-        </w:rPr>
-        <w:t>são áreas</w:t>
-      </w:r>
-      <w:r>
-        <w:rPr>
-          <w:sz w:val="22"/>
-          <w:szCs w:val="22"/>
-        </w:rPr>
-        <w:t xml:space="preserve"> reconhecidamente trabalhos</w:t>
-      </w:r>
-      <w:r>
-        <w:rPr>
-          <w:sz w:val="22"/>
-          <w:szCs w:val="22"/>
-        </w:rPr>
-        <w:t>as</w:t>
-      </w:r>
-      <w:r>
-        <w:rPr>
-          <w:sz w:val="22"/>
-          <w:szCs w:val="22"/>
-        </w:rPr>
-        <w:t xml:space="preserve">. Para conseguir andamento satisfatório, tenho sacrificado a interação e talvez até desenvolvido um pouco de </w:t>
-      </w:r>
-      <w:r>
-        <w:rPr>
-          <w:sz w:val="22"/>
-          <w:szCs w:val="22"/>
-        </w:rPr>
-        <w:t>falta de sociabilidade</w:t>
-      </w:r>
-      <w:r>
-        <w:rPr>
-          <w:sz w:val="22"/>
-          <w:szCs w:val="22"/>
-        </w:rPr>
-        <w:t xml:space="preserve">. </w:t>
-      </w:r>
-      <w:r>
-        <w:rPr>
-          <w:sz w:val="22"/>
-          <w:szCs w:val="22"/>
-        </w:rPr>
-        <w:t>Além disso, a multidisciplinaridade do trabalho requer muitas interações em geral superficiais, o que dificulta algumas dinâmicas de colaboração. O meu perfil e do trabalho conflitam com vários do padrões e há uma mentalidade conflitante na condução da ciência brasileira (e talvez mundial) que, ao meu ver, tende a compreender o humano e a ciência como mercadoria, implicando em uma forte carga de padronização e excessos como caricaturas e moldes rígidos. Por sorte, o que temos feito tem tido qualidade o suficiente para sustentar o a condução do empenho pelas partes interessadas mesmo com o custo de estranhamentos.</w:t>
-      </w:r>
-    </w:p>
-    <w:p>
-      <w:pPr>
-        <w:pStyle w:val="TextBody"/>
-        <w:spacing w:lineRule="auto" w:line="360"/>
-        <w:jc w:val="left"/>
-        <w:rPr>
-          <w:sz w:val="22"/>
-          <w:szCs w:val="22"/>
-        </w:rPr>
-      </w:pPr>
-      <w:r>
-        <w:rPr>
-          <w:sz w:val="22"/>
-          <w:szCs w:val="22"/>
-        </w:rPr>
-        <w:t>Peço desculpas por não participar do SIFISC, não é falta de vontade de interagir com o IFSC, tanto que deixei partituras para a Yvonne, deixei um livro para restaurar na gráfica do IFSC, vi de usar os equipamentos dela para fazer alguns quadros e tenho me comunicado com o Orientador em ritmo por vezes diário. Sempre respondo e auxilio meus colegas quando solicitam. Talvez as condições da sala anterior em que eu estava alocado (com ar condicionado quebrado, entulhada e com instalação elétrica pegando fogo) e a mudança de sala (e prédio) neste ano tenha contribuido um pouco para minha atual pouca interação com o IFSC. Certo é que também encontro vantagens e produtividade por ficar em casa e evitar deslocamento e distrações, ao menos nesta reta final do doutorado.</w:t>
+          <w:rStyle w:val="InternetLink"/>
+          <w:sz w:val="22"/>
+          <w:szCs w:val="22"/>
+        </w:rPr>
+      </w:pPr>
+      <w:hyperlink r:id="rId10">
+        <w:r>
+          <w:rPr>
+            <w:rStyle w:val="InternetLink"/>
+            <w:sz w:val="22"/>
+            <w:szCs w:val="22"/>
+          </w:rPr>
+          <w:t>https://github.com/ttm/tese/raw/master/ApresentacoesArtigos/quali/qualiFinal.pdf</w:t>
+        </w:r>
+      </w:hyperlink>
+    </w:p>
+    <w:p>
+      <w:pPr>
+        <w:pStyle w:val="TextBody"/>
+        <w:spacing w:lineRule="auto" w:line="360"/>
+        <w:jc w:val="left"/>
+        <w:rPr>
+          <w:sz w:val="22"/>
+          <w:szCs w:val="22"/>
+        </w:rPr>
+      </w:pPr>
+      <w:r>
+        <w:rPr>
+          <w:sz w:val="22"/>
+          <w:szCs w:val="22"/>
+        </w:rPr>
+        <w:t xml:space="preserve">Das dificuldades, talvez eu esteja um pouco afastado das pessoas demais agora no final do doutorado para escrever e refazer as implementações computacionais, tanto que perdi o SIFISC. O trabalho trata de processamento de linguagem natural, redes complexas, dados ligados e </w:t>
+      </w:r>
+      <w:r>
+        <w:rPr>
+          <w:i/>
+          <w:iCs/>
+          <w:sz w:val="22"/>
+          <w:szCs w:val="22"/>
+        </w:rPr>
+        <w:t>big data</w:t>
+      </w:r>
+      <w:r>
+        <w:rPr>
+          <w:sz w:val="22"/>
+          <w:szCs w:val="22"/>
+        </w:rPr>
+        <w:t xml:space="preserve"> em geral, e são áreas reconhecidamente trabalhosas. Para conseguir andamento satisfatório, tenho sacrificado a interação e talvez até desenvolvido um pouco de falta de sociabilidade. Além disso, a multidisciplinaridade do trabalho requer muitas interações em geral superficiais, o que dificulta algumas dinâmicas de colaboração. Por fim, o meu perfil e o do trabalho conflitam com vários do padrões e há uma mentalidade conflitante na condução da ciência brasileira (e talvez mundial) que, ao meu ver, tende a compreender o humano e a ciência como mercadoria, implicando em uma forte carga de padronização e em excessos como caricaturas e moldes rígidos. Por sorte, o que temos feito tem tido qualidade o suficiente para sustentar o a condução do empenho pelas partes interessadas mesmo com o custo de estranhamentos.</w:t>
+      </w:r>
+    </w:p>
+    <w:p>
+      <w:pPr>
+        <w:pStyle w:val="TextBody"/>
+        <w:spacing w:lineRule="auto" w:line="360"/>
+        <w:jc w:val="left"/>
+        <w:rPr>
+          <w:sz w:val="22"/>
+          <w:szCs w:val="22"/>
+        </w:rPr>
+      </w:pPr>
+      <w:r>
+        <w:rPr>
+          <w:sz w:val="22"/>
+          <w:szCs w:val="22"/>
+        </w:rPr>
+        <w:t>Peço desculpas por não participar do SIFISC, não é falta de vontade de interagir com o IFSC, tanto que deixei partituras para a Profa. Yvonne, deixei um livro para restaurar na gráfica do IFSC, vi de usar equipamentos para fazer alguns quadros e tenho me comunicado com o orientador em ritmo por vezes diário. Sempre respondo e auxilio meus colegas quando solicitam. Talvez as condições da sala anterior em que eu estava alocado (com ar condicionado quebrado, entulhada e com instalação elétrica pegando fogo) e a mudança de sala (e prédio) neste ano tenham contribuido para minha atual pouca interação com o IFSC. Certo é que também encontro vantagens e produtividade por ficar em casa e evitar deslocamento e distrações, ao menos nesta reta final do doutorado.</w:t>
+      </w:r>
+    </w:p>
+    <w:p>
+      <w:pPr>
+        <w:pStyle w:val="TextBody"/>
+        <w:spacing w:lineRule="auto" w:line="360"/>
+        <w:jc w:val="left"/>
+        <w:rPr/>
+      </w:pPr>
+      <w:r>
+        <w:rPr/>
+      </w:r>
+    </w:p>
+    <w:p>
+      <w:pPr>
+        <w:pStyle w:val="TextBody"/>
+        <w:spacing w:lineRule="auto" w:line="360"/>
+        <w:jc w:val="left"/>
+        <w:rPr/>
+      </w:pPr>
+      <w:r>
+        <w:rPr/>
+      </w:r>
+    </w:p>
+    <w:p>
+      <w:pPr>
+        <w:pStyle w:val="TextBody"/>
+        <w:spacing w:lineRule="auto" w:line="360"/>
+        <w:jc w:val="left"/>
+        <w:rPr/>
+      </w:pPr>
+      <w:r>
+        <w:rPr/>
+      </w:r>
+    </w:p>
+    <w:p>
+      <w:pPr>
+        <w:pStyle w:val="TextBody"/>
+        <w:spacing w:lineRule="auto" w:line="360"/>
+        <w:jc w:val="left"/>
+        <w:rPr/>
+      </w:pPr>
+      <w:r>
+        <w:rPr/>
+      </w:r>
+    </w:p>
+    <w:p>
+      <w:pPr>
+        <w:pStyle w:val="TextBody"/>
+        <w:spacing w:lineRule="auto" w:line="360"/>
+        <w:jc w:val="left"/>
+        <w:rPr/>
+      </w:pPr>
+      <w:r>
+        <w:rPr/>
       </w:r>
     </w:p>
     <w:p>
       <w:pPr>
         <w:pStyle w:val="Normal"/>
         <w:spacing w:lineRule="auto" w:line="360"/>
-        <w:jc w:val="both"/>
-        <w:rPr>
-          <w:rFonts w:cs="Arial" w:ascii="Arial" w:hAnsi="Arial"/>
-          <w:sz w:val="22"/>
-          <w:szCs w:val="22"/>
-        </w:rPr>
-      </w:pPr>
-      <w:r>
-        <w:rPr>
-          <w:rFonts w:cs="Arial" w:ascii="Arial" w:hAnsi="Arial"/>
-          <w:sz w:val="22"/>
-          <w:szCs w:val="22"/>
-        </w:rPr>
+        <w:rPr/>
+      </w:pPr>
+      <w:r>
+        <w:rPr/>
       </w:r>
     </w:p>
     <w:p>
       <w:pPr>
         <w:pStyle w:val="Normal"/>
         <w:spacing w:lineRule="auto" w:line="360"/>
-        <w:jc w:val="both"/>
-        <w:rPr>
-          <w:rFonts w:cs="Arial" w:ascii="Arial" w:hAnsi="Arial"/>
-          <w:sz w:val="22"/>
-          <w:szCs w:val="22"/>
-        </w:rPr>
-      </w:pPr>
-      <w:r>
-        <w:rPr>
-          <w:rFonts w:cs="Arial" w:ascii="Arial" w:hAnsi="Arial"/>
-          <w:sz w:val="22"/>
-          <w:szCs w:val="22"/>
-        </w:rPr>
+        <w:rPr/>
+      </w:pPr>
+      <w:r>
+        <w:rPr/>
       </w:r>
     </w:p>
     <w:p>
       <w:pPr>
         <w:pStyle w:val="Normal"/>
         <w:spacing w:lineRule="auto" w:line="360"/>
-        <w:jc w:val="both"/>
-        <w:rPr>
-          <w:rFonts w:cs="Arial" w:ascii="Arial" w:hAnsi="Arial"/>
-          <w:sz w:val="22"/>
-          <w:szCs w:val="22"/>
-        </w:rPr>
-      </w:pPr>
-      <w:r>
-        <w:rPr>
-          <w:rFonts w:cs="Arial" w:ascii="Arial" w:hAnsi="Arial"/>
-          <w:sz w:val="22"/>
-          <w:szCs w:val="22"/>
-        </w:rPr>
+        <w:rPr/>
+      </w:pPr>
+      <w:r>
+        <w:rPr/>
       </w:r>
     </w:p>
     <w:p>
       <w:pPr>
         <w:pStyle w:val="Normal"/>
         <w:spacing w:lineRule="auto" w:line="360"/>
-        <w:rPr>
-          <w:rFonts w:cs="Arial" w:ascii="Arial" w:hAnsi="Arial"/>
-          <w:sz w:val="22"/>
-          <w:szCs w:val="22"/>
-        </w:rPr>
-      </w:pPr>
-      <w:r>
-        <w:rPr>
-          <w:rFonts w:cs="Arial" w:ascii="Arial" w:hAnsi="Arial"/>
-          <w:sz w:val="22"/>
-          <w:szCs w:val="22"/>
-        </w:rPr>
+        <w:rPr/>
+      </w:pPr>
+      <w:r>
+        <w:rPr/>
       </w:r>
     </w:p>
     <w:p>
       <w:pPr>
         <w:pStyle w:val="Normal"/>
         <w:spacing w:lineRule="auto" w:line="360"/>
-        <w:rPr>
-          <w:rFonts w:cs="Arial" w:ascii="Arial" w:hAnsi="Arial"/>
-          <w:sz w:val="22"/>
-          <w:szCs w:val="22"/>
-        </w:rPr>
-      </w:pPr>
-      <w:r>
-        <w:rPr>
-          <w:rFonts w:cs="Arial" w:ascii="Arial" w:hAnsi="Arial"/>
-          <w:sz w:val="22"/>
-          <w:szCs w:val="22"/>
-        </w:rPr>
-        <w:t xml:space="preserve">São Carlos, </w:t>
-      </w:r>
-      <w:r>
-        <w:rPr>
-          <w:rFonts w:cs="Arial" w:ascii="Arial" w:hAnsi="Arial"/>
-          <w:sz w:val="22"/>
-          <w:szCs w:val="22"/>
-        </w:rPr>
-        <w:t>22</w:t>
-      </w:r>
-      <w:r>
-        <w:rPr>
-          <w:rFonts w:cs="Arial" w:ascii="Arial" w:hAnsi="Arial"/>
-          <w:sz w:val="22"/>
-          <w:szCs w:val="22"/>
-        </w:rPr>
-        <w:t>/</w:t>
-      </w:r>
-      <w:r>
-        <w:rPr>
-          <w:rFonts w:cs="Arial" w:ascii="Arial" w:hAnsi="Arial"/>
-          <w:sz w:val="22"/>
-          <w:szCs w:val="22"/>
-        </w:rPr>
-        <w:t>Out</w:t>
-      </w:r>
-      <w:r>
-        <w:rPr>
-          <w:rFonts w:cs="Arial" w:ascii="Arial" w:hAnsi="Arial"/>
-          <w:sz w:val="22"/>
-          <w:szCs w:val="22"/>
-        </w:rPr>
-        <w:t>/</w:t>
-      </w:r>
-      <w:r>
-        <w:rPr>
-          <w:rFonts w:cs="Arial" w:ascii="Arial" w:hAnsi="Arial"/>
-          <w:sz w:val="22"/>
-          <w:szCs w:val="22"/>
-        </w:rPr>
-        <w:t>2015</w:t>
+        <w:rPr/>
+      </w:pPr>
+      <w:r>
+        <w:rPr/>
       </w:r>
     </w:p>
     <w:p>
@@ -2870,6 +2099,7 @@
           <w:sz w:val="22"/>
           <w:szCs w:val="22"/>
         </w:rPr>
+        <w:t>São Carlos, 22/Out/2015</w:t>
       </w:r>
     </w:p>
     <w:p>
@@ -2888,8 +2118,62 @@
           <w:sz w:val="22"/>
           <w:szCs w:val="22"/>
         </w:rPr>
+      </w:r>
+    </w:p>
+    <w:p>
+      <w:pPr>
+        <w:pStyle w:val="Normal"/>
+        <w:spacing w:lineRule="auto" w:line="360"/>
+        <w:rPr>
+          <w:rFonts w:cs="Arial" w:ascii="Arial" w:hAnsi="Arial"/>
+          <w:sz w:val="22"/>
+          <w:szCs w:val="22"/>
+        </w:rPr>
+      </w:pPr>
+      <w:r>
+        <w:rPr>
+          <w:rFonts w:cs="Arial" w:ascii="Arial" w:hAnsi="Arial"/>
+          <w:sz w:val="22"/>
+          <w:szCs w:val="22"/>
+        </w:rPr>
+      </w:r>
+    </w:p>
+    <w:p>
+      <w:pPr>
+        <w:pStyle w:val="Normal"/>
+        <w:spacing w:lineRule="auto" w:line="360"/>
+        <w:rPr>
+          <w:rFonts w:cs="Arial" w:ascii="Arial" w:hAnsi="Arial"/>
+          <w:sz w:val="22"/>
+          <w:szCs w:val="22"/>
+        </w:rPr>
+      </w:pPr>
+      <w:r>
+        <w:rPr>
+          <w:rFonts w:cs="Arial" w:ascii="Arial" w:hAnsi="Arial"/>
+          <w:sz w:val="22"/>
+          <w:szCs w:val="22"/>
+        </w:rPr>
+      </w:r>
+    </w:p>
+    <w:p>
+      <w:pPr>
+        <w:pStyle w:val="Normal"/>
+        <w:spacing w:lineRule="auto" w:line="360"/>
+        <w:rPr>
+          <w:rFonts w:cs="Arial" w:ascii="Arial" w:hAnsi="Arial"/>
+          <w:sz w:val="22"/>
+          <w:szCs w:val="22"/>
+        </w:rPr>
+      </w:pPr>
+      <w:r>
+        <w:rPr>
+          <w:rFonts w:cs="Arial" w:ascii="Arial" w:hAnsi="Arial"/>
+          <w:sz w:val="22"/>
+          <w:szCs w:val="22"/>
+        </w:rPr>
         <w:drawing>
-          <wp:anchor behindDoc="0" distT="0" distB="0" distL="0" distR="0" simplePos="0" locked="0" layoutInCell="1" allowOverlap="1" relativeHeight="6">
+          <wp:anchor behindDoc="0" distT="0" distB="0" distL="0" distR="0" simplePos="0" locked="0" layoutInCell="1" allowOverlap="1" relativeHeight="7">
             <wp:simplePos x="0" y="0"/>
             <wp:positionH relativeFrom="column">
               <wp:posOffset>414020</wp:posOffset>
@@ -2914,7 +2198,7 @@
                     </pic:cNvPicPr>
                   </pic:nvPicPr>
                   <pic:blipFill>
-                    <a:blip r:embed="rId10"/>
+                    <a:blip r:embed="rId11"/>
                     <a:stretch>
                       <a:fillRect/>
                     </a:stretch>
@@ -3054,6 +2338,42 @@
     </w:p>
     <w:p>
       <w:pPr>
+        <w:pStyle w:val="Normal"/>
+        <w:spacing w:lineRule="auto" w:line="360"/>
+        <w:rPr>
+          <w:rFonts w:cs="Arial" w:ascii="Arial" w:hAnsi="Arial"/>
+          <w:sz w:val="22"/>
+          <w:szCs w:val="22"/>
+        </w:rPr>
+      </w:pPr>
+      <w:r>
+        <w:rPr>
+          <w:rFonts w:cs="Arial" w:ascii="Arial" w:hAnsi="Arial"/>
+          <w:sz w:val="22"/>
+          <w:szCs w:val="22"/>
+        </w:rPr>
+      </w:r>
+    </w:p>
+    <w:p>
+      <w:pPr>
+        <w:pStyle w:val="Normal"/>
+        <w:spacing w:lineRule="auto" w:line="360"/>
+        <w:rPr>
+          <w:rFonts w:cs="Arial" w:ascii="Arial" w:hAnsi="Arial"/>
+          <w:sz w:val="22"/>
+          <w:szCs w:val="22"/>
+        </w:rPr>
+      </w:pPr>
+      <w:r>
+        <w:rPr>
+          <w:rFonts w:cs="Arial" w:ascii="Arial" w:hAnsi="Arial"/>
+          <w:sz w:val="22"/>
+          <w:szCs w:val="22"/>
+        </w:rPr>
+      </w:r>
+    </w:p>
+    <w:p>
+      <w:pPr>
         <w:pStyle w:val="Heading5"/>
         <w:spacing w:lineRule="auto" w:line="480"/>
         <w:jc w:val="left"/>
@@ -3091,6 +2411,17 @@
         <w:pStyle w:val="Heading5"/>
         <w:spacing w:lineRule="auto" w:line="360"/>
         <w:jc w:val="left"/>
+        <w:rPr/>
+      </w:pPr>
+      <w:r>
+        <w:rPr/>
+      </w:r>
+    </w:p>
+    <w:p>
+      <w:pPr>
+        <w:pStyle w:val="Heading5"/>
+        <w:spacing w:lineRule="auto" w:line="360"/>
+        <w:jc w:val="left"/>
         <w:rPr>
           <w:rFonts w:cs="Arial" w:ascii="Arial" w:hAnsi="Arial"/>
           <w:b w:val="false"/>
@@ -3204,7 +2535,7 @@
         <w:pBdr>
           <w:top w:val="nil"/>
           <w:left w:val="nil"/>
-          <w:bottom w:val="single" w:sz="8" w:space="2" w:color="000000"/>
+          <w:bottom w:val="single" w:sz="8" w:space="2" w:color="000001"/>
           <w:right w:val="nil"/>
         </w:pBdr>
         <w:spacing w:lineRule="auto" w:line="360"/>
@@ -3254,8 +2585,8 @@
       </w:r>
     </w:p>
     <w:sectPr>
-      <w:headerReference w:type="default" r:id="rId11"/>
-      <w:footerReference w:type="default" r:id="rId12"/>
+      <w:headerReference w:type="default" r:id="rId12"/>
+      <w:footerReference w:type="default" r:id="rId13"/>
       <w:type w:val="nextPage"/>
       <w:pgSz w:w="11906" w:h="16838"/>
       <w:pgMar w:left="1418" w:right="794" w:header="1418" w:top="1531" w:footer="284" w:bottom="805" w:gutter="0"/>
@@ -3311,7 +2642,7 @@
     <w:r>
       <w:rPr/>
       <w:drawing>
-        <wp:anchor behindDoc="1" distT="0" distB="0" distL="114300" distR="114300" simplePos="0" locked="0" layoutInCell="1" allowOverlap="1" relativeHeight="5">
+        <wp:anchor behindDoc="1" distT="0" distB="0" distL="114300" distR="114300" simplePos="0" locked="0" layoutInCell="1" allowOverlap="1" relativeHeight="6">
           <wp:simplePos x="0" y="0"/>
           <wp:positionH relativeFrom="column">
             <wp:posOffset>-429260</wp:posOffset>
@@ -3884,7 +3215,7 @@
     </w:pPr>
     <w:rPr>
       <w:rFonts w:ascii="Times New Roman" w:hAnsi="Times New Roman" w:eastAsia="Times New Roman" w:cs="Times New Roman"/>
-      <w:color w:val="auto"/>
+      <w:color w:val="00000A"/>
       <w:sz w:val="24"/>
       <w:szCs w:val="24"/>
       <w:lang w:val="pt-BR" w:eastAsia="pt-BR" w:bidi="ar-SA"/>
@@ -3975,6 +3306,30 @@
       <w:lang w:val="zxx" w:eastAsia="zxx" w:bidi="zxx"/>
     </w:rPr>
   </w:style>
+  <w:style w:type="character" w:styleId="ListLabel1">
+    <w:name w:val="ListLabel 1"/>
+    <w:rPr>
+      <w:rFonts w:cs="Symbol"/>
+    </w:rPr>
+  </w:style>
+  <w:style w:type="character" w:styleId="ListLabel2">
+    <w:name w:val="ListLabel 2"/>
+    <w:rPr>
+      <w:rFonts w:cs="OpenSymbol"/>
+    </w:rPr>
+  </w:style>
+  <w:style w:type="character" w:styleId="ListLabel3">
+    <w:name w:val="ListLabel 3"/>
+    <w:rPr>
+      <w:rFonts w:cs="Symbol"/>
+    </w:rPr>
+  </w:style>
+  <w:style w:type="character" w:styleId="ListLabel4">
+    <w:name w:val="ListLabel 4"/>
+    <w:rPr>
+      <w:rFonts w:cs="OpenSymbol"/>
+    </w:rPr>
+  </w:style>
   <w:style w:type="paragraph" w:styleId="Heading">
     <w:name w:val="Heading"/>
     <w:basedOn w:val="Normal"/>
@@ -3994,7 +3349,7 @@
     <w:semiHidden/>
     <w:basedOn w:val="Normal"/>
     <w:pPr>
-      <w:spacing w:lineRule="auto" w:line="288"/>
+      <w:spacing w:lineRule="auto" w:line="288" w:before="0" w:after="140"/>
       <w:jc w:val="both"/>
     </w:pPr>
     <w:rPr>

</xml_diff>